<commit_message>
TO Update, LET OP REGELES IN DE DB
</commit_message>
<xml_diff>
--- a/Documenten/Technisch Ontwerp 0.1.docx
+++ b/Documenten/Technisch Ontwerp 0.1.docx
@@ -1267,8 +1267,8 @@
         <w:t>Inhoudsopgave</w:t>
       </w:r>
     </w:p>
-    <w:bookmarkStart w:id="0" w:name="_Toc26028" w:displacedByCustomXml="next"/>
-    <w:bookmarkStart w:id="1" w:name="_Toc468823591" w:displacedByCustomXml="next"/>
+    <w:bookmarkStart w:id="0" w:name="_Toc468823591" w:displacedByCustomXml="next"/>
+    <w:bookmarkStart w:id="1" w:name="_Toc26028" w:displacedByCustomXml="next"/>
     <w:sdt>
       <w:sdtPr>
         <w:id w:val="-358438973"/>
@@ -2964,23 +2964,7 @@
                 <w:noProof/>
                 <w:lang w:val="nl-BE"/>
               </w:rPr>
-              <w:t>Gedragsreg</w:t>
-            </w:r>
-            <w:r>
-              <w:rPr>
-                <w:rStyle w:val="Hyperlink"/>
-                <w:noProof/>
-                <w:lang w:val="nl-BE"/>
-              </w:rPr>
-              <w:t>e</w:t>
-            </w:r>
-            <w:r>
-              <w:rPr>
-                <w:rStyle w:val="Hyperlink"/>
-                <w:noProof/>
-                <w:lang w:val="nl-BE"/>
-              </w:rPr>
-              <w:t>ls</w:t>
+              <w:t>Gedragsregels</w:t>
             </w:r>
             <w:r>
               <w:rPr>
@@ -4810,7 +4794,7 @@
           <w:noProof/>
         </w:rPr>
         <w:drawing>
-          <wp:anchor distT="0" distB="0" distL="114300" distR="114300" simplePos="0" relativeHeight="251658240" behindDoc="1" locked="0" layoutInCell="1" allowOverlap="1" wp14:anchorId="6E3E65D7" wp14:editId="194578AC">
+          <wp:anchor distT="0" distB="0" distL="114300" distR="114300" simplePos="0" relativeHeight="251658240" behindDoc="1" locked="0" layoutInCell="1" allowOverlap="1" wp14:anchorId="6E3E65D7" wp14:editId="582679D9">
             <wp:simplePos x="0" y="0"/>
             <wp:positionH relativeFrom="column">
               <wp:posOffset>-323850</wp:posOffset>
@@ -4864,6 +4848,12 @@
                 </pic:pic>
               </a:graphicData>
             </a:graphic>
+            <wp14:sizeRelH relativeFrom="margin">
+              <wp14:pctWidth>0</wp14:pctWidth>
+            </wp14:sizeRelH>
+            <wp14:sizeRelV relativeFrom="margin">
+              <wp14:pctHeight>0</wp14:pctHeight>
+            </wp14:sizeRelV>
           </wp:anchor>
         </w:drawing>
       </w:r>
@@ -4906,7 +4896,7 @@
           <w:noProof/>
         </w:rPr>
         <w:drawing>
-          <wp:anchor distT="0" distB="0" distL="114300" distR="114300" simplePos="0" relativeHeight="251652096" behindDoc="1" locked="0" layoutInCell="1" allowOverlap="1" wp14:anchorId="3FFA80F6" wp14:editId="559890E6">
+          <wp:anchor distT="0" distB="0" distL="114300" distR="114300" simplePos="0" relativeHeight="251652096" behindDoc="1" locked="0" layoutInCell="1" allowOverlap="1" wp14:anchorId="3FFA80F6" wp14:editId="3A7DA833">
             <wp:simplePos x="0" y="0"/>
             <wp:positionH relativeFrom="column">
               <wp:posOffset>2749550</wp:posOffset>
@@ -6234,12 +6224,14 @@
       <w:pPr>
         <w:pStyle w:val="Kop1"/>
         <w:rPr>
+          <w:color w:val="FF0000"/>
           <w:lang w:val="nl-BE"/>
         </w:rPr>
       </w:pPr>
       <w:bookmarkStart w:id="21" w:name="_Toc58668050"/>
       <w:r>
         <w:rPr>
+          <w:color w:val="FF0000"/>
           <w:lang w:val="nl-BE"/>
         </w:rPr>
         <w:lastRenderedPageBreak/>
@@ -6249,6 +6241,13 @@
     </w:p>
     <w:p>
       <w:pPr>
+        <w:rPr>
+          <w:lang w:val="nl-BE"/>
+        </w:rPr>
+      </w:pPr>
+    </w:p>
+    <w:p>
+      <w:pPr>
         <w:pStyle w:val="Kop2"/>
         <w:rPr>
           <w:lang w:val="nl-BE"/>
@@ -6266,153 +6265,79 @@
     <w:p>
       <w:pPr>
         <w:rPr>
-          <w:i/>
-          <w:color w:val="767171" w:themeColor="background2" w:themeShade="80"/>
-          <w:lang w:val="nl-BE"/>
-        </w:rPr>
-      </w:pPr>
-      <w:r>
-        <w:rPr>
-          <w:i/>
-          <w:color w:val="767171" w:themeColor="background2" w:themeShade="80"/>
-          <w:lang w:val="nl-BE"/>
-        </w:rPr>
-        <w:t>Beschrijf hier welke gedragsregels (CHECK of CONSTRAINT) zijn toegevoegd</w:t>
-      </w:r>
-      <w:r>
-        <w:rPr>
-          <w:i/>
-          <w:color w:val="767171" w:themeColor="background2" w:themeShade="80"/>
-          <w:lang w:val="nl-BE"/>
-        </w:rPr>
-        <w:t>.</w:t>
-      </w:r>
-      <w:r>
-        <w:rPr>
-          <w:i/>
-          <w:color w:val="767171" w:themeColor="background2" w:themeShade="80"/>
-          <w:lang w:val="nl-BE"/>
-        </w:rPr>
-        <w:t xml:space="preserve"> </w:t>
-      </w:r>
-      <w:r>
-        <w:rPr>
-          <w:i/>
-          <w:color w:val="767171" w:themeColor="background2" w:themeShade="80"/>
-          <w:lang w:val="nl-BE"/>
-        </w:rPr>
-        <w:t>Geef de reden om de gedragsregel aan te maken</w:t>
-      </w:r>
-      <w:r>
-        <w:rPr>
-          <w:i/>
-          <w:color w:val="767171" w:themeColor="background2" w:themeShade="80"/>
-          <w:lang w:val="nl-BE"/>
-        </w:rPr>
-        <w:t xml:space="preserve"> en het CREATE-statement.</w:t>
-      </w:r>
-      <w:r>
-        <w:rPr>
-          <w:i/>
-          <w:color w:val="767171" w:themeColor="background2" w:themeShade="80"/>
-          <w:lang w:val="nl-BE"/>
-        </w:rPr>
-        <w:t xml:space="preserve"> De reden kan zijn dat het gaat om een geïmplementeerde maatregel vanuit de securityscan.</w:t>
-      </w:r>
-    </w:p>
-    <w:p>
-      <w:pPr>
-        <w:rPr>
           <w:iCs/>
-          <w:color w:val="FF0000"/>
-          <w:lang w:val="nl-BE"/>
-        </w:rPr>
-      </w:pPr>
+          <w:lang w:val="nl-BE"/>
+        </w:rPr>
+      </w:pPr>
+      <w:r>
+        <w:rPr>
+          <w:iCs/>
+          <w:lang w:val="nl-BE"/>
+        </w:rPr>
+        <w:t xml:space="preserve">Op dit moment hebben wij geen </w:t>
+      </w:r>
       <w:proofErr w:type="spellStart"/>
       <w:r>
         <w:rPr>
           <w:iCs/>
-          <w:color w:val="FF0000"/>
-          <w:lang w:val="nl-BE"/>
-        </w:rPr>
-        <w:t>Adwdawd</w:t>
+          <w:lang w:val="nl-BE"/>
+        </w:rPr>
+        <w:t>CHECKs</w:t>
       </w:r>
       <w:proofErr w:type="spellEnd"/>
-    </w:p>
-    <w:p>
-      <w:pPr>
-        <w:rPr>
-          <w:i/>
-          <w:lang w:val="nl-BE"/>
-        </w:rPr>
-      </w:pPr>
-    </w:p>
-    <w:p>
-      <w:pPr>
-        <w:rPr>
-          <w:i/>
-          <w:lang w:val="nl-BE"/>
-        </w:rPr>
-      </w:pPr>
-    </w:p>
-    <w:p>
-      <w:pPr>
-        <w:pStyle w:val="Kop2"/>
-        <w:rPr>
-          <w:lang w:val="nl-BE"/>
-        </w:rPr>
-      </w:pPr>
-      <w:bookmarkStart w:id="23" w:name="_Toc58668052"/>
-      <w:r>
-        <w:rPr>
-          <w:lang w:val="nl-BE"/>
-        </w:rPr>
-        <w:t>Procedures en functies</w:t>
-      </w:r>
-      <w:bookmarkEnd w:id="23"/>
-    </w:p>
-    <w:p>
-      <w:pPr>
-        <w:rPr>
-          <w:lang w:val="nl-BE"/>
-        </w:rPr>
-      </w:pPr>
-    </w:p>
-    <w:p>
-      <w:pPr>
-        <w:pStyle w:val="Bijschrift"/>
-        <w:keepNext/>
-      </w:pPr>
-      <w:r>
-        <w:t xml:space="preserve">Tabel </w:t>
-      </w:r>
-      <w:r>
-        <w:fldChar w:fldCharType="begin"/>
-      </w:r>
-      <w:r>
-        <w:instrText xml:space="preserve"> SEQ Tabel \* ARABIC </w:instrText>
-      </w:r>
-      <w:r>
-        <w:fldChar w:fldCharType="separate"/>
-      </w:r>
-      <w:r>
-        <w:rPr>
-          <w:noProof/>
-        </w:rPr>
-        <w:t>1</w:t>
-      </w:r>
-      <w:r>
-        <w:rPr>
-          <w:noProof/>
-        </w:rPr>
-        <w:fldChar w:fldCharType="end"/>
-      </w:r>
-      <w:r>
-        <w:t xml:space="preserve">: </w:t>
+      <w:r>
+        <w:rPr>
+          <w:iCs/>
+          <w:lang w:val="nl-BE"/>
+        </w:rPr>
+        <w:t xml:space="preserve"> of </w:t>
       </w:r>
       <w:proofErr w:type="spellStart"/>
       <w:r>
-        <w:t>Insert_Temperatuur_Archief</w:t>
+        <w:rPr>
+          <w:iCs/>
+          <w:lang w:val="nl-BE"/>
+        </w:rPr>
+        <w:t>CONSTRAINTs</w:t>
+      </w:r>
+      <w:proofErr w:type="spellEnd"/>
+      <w:r>
+        <w:rPr>
+          <w:iCs/>
+          <w:lang w:val="nl-BE"/>
+        </w:rPr>
+        <w:t xml:space="preserve"> geïmplementeerd. Er is geen data toegevoegd aan de tabellen die afhankelijk zijn van andere data. </w:t>
+      </w:r>
+      <w:r>
+        <w:rPr>
+          <w:iCs/>
+          <w:lang w:val="nl-BE"/>
+        </w:rPr>
+        <w:t xml:space="preserve">Op dit moment wordt alles geregeld met </w:t>
+      </w:r>
+      <w:proofErr w:type="spellStart"/>
+      <w:r>
+        <w:rPr>
+          <w:iCs/>
+          <w:lang w:val="nl-BE"/>
+        </w:rPr>
+        <w:t>TRIGGERs</w:t>
+      </w:r>
+      <w:proofErr w:type="spellEnd"/>
+      <w:r>
+        <w:rPr>
+          <w:iCs/>
+          <w:lang w:val="nl-BE"/>
+        </w:rPr>
+        <w:t xml:space="preserve"> en </w:t>
+      </w:r>
+      <w:proofErr w:type="spellStart"/>
+      <w:r>
+        <w:rPr>
+          <w:iCs/>
+          <w:lang w:val="nl-BE"/>
+        </w:rPr>
+        <w:t>PROCEDUREs</w:t>
       </w:r>
       <w:proofErr w:type="spellEnd"/>
     </w:p>
@@ -6439,6 +6364,1076 @@
             </w:pPr>
             <w:r>
               <w:rPr>
+                <w:i/>
+                <w:lang w:val="en-US"/>
+              </w:rPr>
+              <w:t xml:space="preserve">De </w:t>
+            </w:r>
+            <w:proofErr w:type="spellStart"/>
+            <w:r>
+              <w:rPr>
+                <w:i/>
+                <w:lang w:val="en-US"/>
+              </w:rPr>
+              <w:t>afdeling</w:t>
+            </w:r>
+            <w:proofErr w:type="spellEnd"/>
+            <w:r>
+              <w:rPr>
+                <w:i/>
+                <w:lang w:val="en-US"/>
+              </w:rPr>
+              <w:t xml:space="preserve"> </w:t>
+            </w:r>
+            <w:proofErr w:type="spellStart"/>
+            <w:r>
+              <w:rPr>
+                <w:i/>
+                <w:lang w:val="en-US"/>
+              </w:rPr>
+              <w:t>logistiek</w:t>
+            </w:r>
+            <w:proofErr w:type="spellEnd"/>
+            <w:r>
+              <w:rPr>
+                <w:i/>
+                <w:lang w:val="en-US"/>
+              </w:rPr>
+              <w:t xml:space="preserve"> </w:t>
+            </w:r>
+            <w:proofErr w:type="spellStart"/>
+            <w:r>
+              <w:rPr>
+                <w:i/>
+                <w:lang w:val="en-US"/>
+              </w:rPr>
+              <w:t>heeft</w:t>
+            </w:r>
+            <w:proofErr w:type="spellEnd"/>
+            <w:r>
+              <w:rPr>
+                <w:i/>
+                <w:lang w:val="en-US"/>
+              </w:rPr>
+              <w:t xml:space="preserve"> </w:t>
+            </w:r>
+            <w:proofErr w:type="spellStart"/>
+            <w:r>
+              <w:rPr>
+                <w:i/>
+                <w:lang w:val="en-US"/>
+              </w:rPr>
+              <w:t>als</w:t>
+            </w:r>
+            <w:proofErr w:type="spellEnd"/>
+            <w:r>
+              <w:rPr>
+                <w:i/>
+                <w:lang w:val="en-US"/>
+              </w:rPr>
+              <w:t xml:space="preserve"> </w:t>
+            </w:r>
+            <w:proofErr w:type="spellStart"/>
+            <w:r>
+              <w:rPr>
+                <w:i/>
+                <w:lang w:val="en-US"/>
+              </w:rPr>
+              <w:t>belang</w:t>
+            </w:r>
+            <w:proofErr w:type="spellEnd"/>
+            <w:r>
+              <w:rPr>
+                <w:i/>
+                <w:lang w:val="en-US"/>
+              </w:rPr>
+              <w:t xml:space="preserve"> </w:t>
+            </w:r>
+            <w:proofErr w:type="spellStart"/>
+            <w:r>
+              <w:rPr>
+                <w:i/>
+                <w:lang w:val="en-US"/>
+              </w:rPr>
+              <w:t>dat</w:t>
+            </w:r>
+            <w:proofErr w:type="spellEnd"/>
+            <w:r>
+              <w:rPr>
+                <w:i/>
+                <w:lang w:val="en-US"/>
+              </w:rPr>
+              <w:t xml:space="preserve"> de postcode </w:t>
+            </w:r>
+            <w:proofErr w:type="spellStart"/>
+            <w:r>
+              <w:rPr>
+                <w:i/>
+                <w:lang w:val="en-US"/>
+              </w:rPr>
+              <w:t>en</w:t>
+            </w:r>
+            <w:proofErr w:type="spellEnd"/>
+            <w:r>
+              <w:rPr>
+                <w:i/>
+                <w:lang w:val="en-US"/>
+              </w:rPr>
+              <w:t xml:space="preserve"> </w:t>
+            </w:r>
+            <w:proofErr w:type="spellStart"/>
+            <w:r>
+              <w:rPr>
+                <w:i/>
+                <w:lang w:val="en-US"/>
+              </w:rPr>
+              <w:t>huisnummer</w:t>
+            </w:r>
+            <w:proofErr w:type="spellEnd"/>
+            <w:r>
+              <w:rPr>
+                <w:i/>
+                <w:lang w:val="en-US"/>
+              </w:rPr>
+              <w:t xml:space="preserve"> </w:t>
+            </w:r>
+            <w:proofErr w:type="spellStart"/>
+            <w:r>
+              <w:rPr>
+                <w:i/>
+                <w:lang w:val="en-US"/>
+              </w:rPr>
+              <w:t>juist</w:t>
+            </w:r>
+            <w:proofErr w:type="spellEnd"/>
+            <w:r>
+              <w:rPr>
+                <w:i/>
+                <w:lang w:val="en-US"/>
+              </w:rPr>
+              <w:t xml:space="preserve"> is. </w:t>
+            </w:r>
+            <w:proofErr w:type="spellStart"/>
+            <w:r>
+              <w:rPr>
+                <w:i/>
+                <w:lang w:val="en-US"/>
+              </w:rPr>
+              <w:t>Controleer</w:t>
+            </w:r>
+            <w:proofErr w:type="spellEnd"/>
+            <w:r>
+              <w:rPr>
+                <w:i/>
+                <w:lang w:val="en-US"/>
+              </w:rPr>
+              <w:t xml:space="preserve"> </w:t>
+            </w:r>
+            <w:proofErr w:type="spellStart"/>
+            <w:r>
+              <w:rPr>
+                <w:i/>
+                <w:lang w:val="en-US"/>
+              </w:rPr>
+              <w:t>elke</w:t>
+            </w:r>
+            <w:proofErr w:type="spellEnd"/>
+            <w:r>
+              <w:rPr>
+                <w:i/>
+                <w:lang w:val="en-US"/>
+              </w:rPr>
+              <w:t xml:space="preserve"> INSERT</w:t>
+            </w:r>
+            <w:r>
+              <w:rPr>
+                <w:i/>
+                <w:lang w:val="en-US"/>
+              </w:rPr>
+              <w:t xml:space="preserve"> </w:t>
+            </w:r>
+            <w:r>
+              <w:rPr>
+                <w:i/>
+                <w:lang w:val="en-US"/>
+              </w:rPr>
+              <w:t xml:space="preserve">of UPDATE van </w:t>
+            </w:r>
+            <w:proofErr w:type="spellStart"/>
+            <w:r>
+              <w:rPr>
+                <w:i/>
+                <w:lang w:val="en-US"/>
+              </w:rPr>
+              <w:t>een</w:t>
+            </w:r>
+            <w:proofErr w:type="spellEnd"/>
+            <w:r>
+              <w:rPr>
+                <w:i/>
+                <w:lang w:val="en-US"/>
+              </w:rPr>
+              <w:t xml:space="preserve"> postcode </w:t>
+            </w:r>
+            <w:proofErr w:type="spellStart"/>
+            <w:r>
+              <w:rPr>
+                <w:i/>
+                <w:lang w:val="en-US"/>
+              </w:rPr>
+              <w:t>voor</w:t>
+            </w:r>
+            <w:proofErr w:type="spellEnd"/>
+            <w:r>
+              <w:rPr>
+                <w:i/>
+                <w:lang w:val="en-US"/>
+              </w:rPr>
+              <w:t xml:space="preserve"> het (</w:t>
+            </w:r>
+            <w:proofErr w:type="spellStart"/>
+            <w:r>
+              <w:rPr>
+                <w:i/>
+                <w:lang w:val="en-US"/>
+              </w:rPr>
+              <w:t>aflever</w:t>
+            </w:r>
+            <w:proofErr w:type="spellEnd"/>
+            <w:r>
+              <w:rPr>
+                <w:i/>
+                <w:lang w:val="en-US"/>
+              </w:rPr>
+              <w:t>)</w:t>
+            </w:r>
+            <w:proofErr w:type="spellStart"/>
+            <w:r>
+              <w:rPr>
+                <w:i/>
+                <w:lang w:val="en-US"/>
+              </w:rPr>
+              <w:t>adres</w:t>
+            </w:r>
+            <w:proofErr w:type="spellEnd"/>
+            <w:r>
+              <w:rPr>
+                <w:i/>
+                <w:lang w:val="en-US"/>
+              </w:rPr>
+              <w:t xml:space="preserve"> van de </w:t>
+            </w:r>
+            <w:proofErr w:type="spellStart"/>
+            <w:r>
+              <w:rPr>
+                <w:i/>
+                <w:lang w:val="en-US"/>
+              </w:rPr>
+              <w:t>klant</w:t>
+            </w:r>
+            <w:proofErr w:type="spellEnd"/>
+            <w:r>
+              <w:rPr>
+                <w:i/>
+                <w:lang w:val="en-US"/>
+              </w:rPr>
+              <w:t xml:space="preserve">. Het patroon </w:t>
+            </w:r>
+            <w:proofErr w:type="spellStart"/>
+            <w:r>
+              <w:rPr>
+                <w:i/>
+                <w:lang w:val="en-US"/>
+              </w:rPr>
+              <w:t>voor</w:t>
+            </w:r>
+            <w:proofErr w:type="spellEnd"/>
+            <w:r>
+              <w:rPr>
+                <w:i/>
+                <w:lang w:val="en-US"/>
+              </w:rPr>
+              <w:t xml:space="preserve"> de check </w:t>
+            </w:r>
+            <w:proofErr w:type="spellStart"/>
+            <w:r>
+              <w:rPr>
+                <w:i/>
+                <w:lang w:val="en-US"/>
+              </w:rPr>
+              <w:t>moet</w:t>
+            </w:r>
+            <w:proofErr w:type="spellEnd"/>
+            <w:r>
+              <w:rPr>
+                <w:i/>
+                <w:lang w:val="en-US"/>
+              </w:rPr>
+              <w:t>:</w:t>
+            </w:r>
+            <w:r>
+              <w:rPr>
+                <w:i/>
+                <w:lang w:val="en-US"/>
+              </w:rPr>
+              <w:br/>
+              <w:t>&lt;</w:t>
+            </w:r>
+            <w:proofErr w:type="spellStart"/>
+            <w:r>
+              <w:rPr>
+                <w:i/>
+                <w:lang w:val="en-US"/>
+              </w:rPr>
+              <w:t>cijfer</w:t>
+            </w:r>
+            <w:proofErr w:type="spellEnd"/>
+            <w:r>
+              <w:rPr>
+                <w:i/>
+                <w:lang w:val="en-US"/>
+              </w:rPr>
+              <w:t>&gt;&lt;</w:t>
+            </w:r>
+            <w:proofErr w:type="spellStart"/>
+            <w:r>
+              <w:rPr>
+                <w:i/>
+                <w:lang w:val="en-US"/>
+              </w:rPr>
+              <w:t>cijfer</w:t>
+            </w:r>
+            <w:proofErr w:type="spellEnd"/>
+            <w:r>
+              <w:rPr>
+                <w:i/>
+                <w:lang w:val="en-US"/>
+              </w:rPr>
+              <w:t>&gt;&lt;</w:t>
+            </w:r>
+            <w:proofErr w:type="spellStart"/>
+            <w:r>
+              <w:rPr>
+                <w:i/>
+                <w:lang w:val="en-US"/>
+              </w:rPr>
+              <w:t>cijfer</w:t>
+            </w:r>
+            <w:proofErr w:type="spellEnd"/>
+            <w:r>
+              <w:rPr>
+                <w:i/>
+                <w:lang w:val="en-US"/>
+              </w:rPr>
+              <w:t>&gt;&lt;</w:t>
+            </w:r>
+            <w:proofErr w:type="spellStart"/>
+            <w:r>
+              <w:rPr>
+                <w:i/>
+                <w:lang w:val="en-US"/>
+              </w:rPr>
+              <w:t>cijfer</w:t>
+            </w:r>
+            <w:proofErr w:type="spellEnd"/>
+            <w:r>
+              <w:rPr>
+                <w:i/>
+                <w:lang w:val="en-US"/>
+              </w:rPr>
+              <w:t xml:space="preserve">&gt;&lt;letter&gt;&lt;letter&gt; </w:t>
+            </w:r>
+            <w:r>
+              <w:rPr>
+                <w:i/>
+                <w:lang w:val="en-US"/>
+              </w:rPr>
+              <w:br/>
+              <w:t xml:space="preserve">OF </w:t>
+            </w:r>
+            <w:r>
+              <w:rPr>
+                <w:i/>
+                <w:lang w:val="en-US"/>
+              </w:rPr>
+              <w:br/>
+              <w:t>&lt;</w:t>
+            </w:r>
+            <w:proofErr w:type="spellStart"/>
+            <w:r>
+              <w:rPr>
+                <w:i/>
+                <w:lang w:val="en-US"/>
+              </w:rPr>
+              <w:t>cijfer</w:t>
+            </w:r>
+            <w:proofErr w:type="spellEnd"/>
+            <w:r>
+              <w:rPr>
+                <w:i/>
+                <w:lang w:val="en-US"/>
+              </w:rPr>
+              <w:t>&gt;&lt;</w:t>
+            </w:r>
+            <w:proofErr w:type="spellStart"/>
+            <w:r>
+              <w:rPr>
+                <w:i/>
+                <w:lang w:val="en-US"/>
+              </w:rPr>
+              <w:t>cijfer</w:t>
+            </w:r>
+            <w:proofErr w:type="spellEnd"/>
+            <w:r>
+              <w:rPr>
+                <w:i/>
+                <w:lang w:val="en-US"/>
+              </w:rPr>
+              <w:t>&gt;&lt;</w:t>
+            </w:r>
+            <w:proofErr w:type="spellStart"/>
+            <w:r>
+              <w:rPr>
+                <w:i/>
+                <w:lang w:val="en-US"/>
+              </w:rPr>
+              <w:t>cijfer</w:t>
+            </w:r>
+            <w:proofErr w:type="spellEnd"/>
+            <w:r>
+              <w:rPr>
+                <w:i/>
+                <w:lang w:val="en-US"/>
+              </w:rPr>
+              <w:t>&gt;&lt;</w:t>
+            </w:r>
+            <w:proofErr w:type="spellStart"/>
+            <w:r>
+              <w:rPr>
+                <w:i/>
+                <w:lang w:val="en-US"/>
+              </w:rPr>
+              <w:t>cijfer</w:t>
+            </w:r>
+            <w:proofErr w:type="spellEnd"/>
+            <w:r>
+              <w:rPr>
+                <w:i/>
+                <w:lang w:val="en-US"/>
+              </w:rPr>
+              <w:t>&gt;&lt;</w:t>
+            </w:r>
+            <w:proofErr w:type="spellStart"/>
+            <w:r>
+              <w:rPr>
+                <w:i/>
+                <w:lang w:val="en-US"/>
+              </w:rPr>
+              <w:t>spatie</w:t>
+            </w:r>
+            <w:proofErr w:type="spellEnd"/>
+            <w:r>
+              <w:rPr>
+                <w:i/>
+                <w:lang w:val="en-US"/>
+              </w:rPr>
+              <w:t xml:space="preserve">&gt;&lt;letter&gt;&lt;letter&gt; </w:t>
+            </w:r>
+            <w:proofErr w:type="spellStart"/>
+            <w:r>
+              <w:rPr>
+                <w:i/>
+                <w:lang w:val="en-US"/>
+              </w:rPr>
+              <w:t>zijn</w:t>
+            </w:r>
+            <w:proofErr w:type="spellEnd"/>
+            <w:r>
+              <w:rPr>
+                <w:i/>
+                <w:lang w:val="en-US"/>
+              </w:rPr>
+              <w:t>.</w:t>
+            </w:r>
+            <w:r>
+              <w:rPr>
+                <w:i/>
+                <w:lang w:val="en-US"/>
+              </w:rPr>
+              <w:br/>
+            </w:r>
+            <w:proofErr w:type="spellStart"/>
+            <w:r>
+              <w:rPr>
+                <w:i/>
+                <w:lang w:val="en-US"/>
+              </w:rPr>
+              <w:t>Logistiek</w:t>
+            </w:r>
+            <w:proofErr w:type="spellEnd"/>
+            <w:r>
+              <w:rPr>
+                <w:i/>
+                <w:lang w:val="en-US"/>
+              </w:rPr>
+              <w:t xml:space="preserve"> </w:t>
+            </w:r>
+            <w:proofErr w:type="spellStart"/>
+            <w:r>
+              <w:rPr>
+                <w:i/>
+                <w:lang w:val="en-US"/>
+              </w:rPr>
+              <w:t>eist</w:t>
+            </w:r>
+            <w:proofErr w:type="spellEnd"/>
+            <w:r>
+              <w:rPr>
+                <w:i/>
+                <w:lang w:val="en-US"/>
+              </w:rPr>
+              <w:t xml:space="preserve"> </w:t>
+            </w:r>
+            <w:proofErr w:type="spellStart"/>
+            <w:r>
+              <w:rPr>
+                <w:i/>
+                <w:lang w:val="en-US"/>
+              </w:rPr>
+              <w:t>een</w:t>
+            </w:r>
+            <w:proofErr w:type="spellEnd"/>
+            <w:r>
+              <w:rPr>
+                <w:i/>
+                <w:lang w:val="en-US"/>
+              </w:rPr>
+              <w:t xml:space="preserve"> </w:t>
+            </w:r>
+            <w:proofErr w:type="spellStart"/>
+            <w:r>
+              <w:rPr>
+                <w:i/>
+                <w:lang w:val="en-US"/>
+              </w:rPr>
+              <w:t>controle</w:t>
+            </w:r>
+            <w:proofErr w:type="spellEnd"/>
+            <w:r>
+              <w:rPr>
+                <w:i/>
+                <w:lang w:val="en-US"/>
+              </w:rPr>
+              <w:t xml:space="preserve"> op het patroon. </w:t>
+            </w:r>
+            <w:proofErr w:type="spellStart"/>
+            <w:r>
+              <w:rPr>
+                <w:i/>
+                <w:lang w:val="en-US"/>
+              </w:rPr>
+              <w:t>Mocht</w:t>
+            </w:r>
+            <w:proofErr w:type="spellEnd"/>
+            <w:r>
+              <w:rPr>
+                <w:i/>
+                <w:lang w:val="en-US"/>
+              </w:rPr>
+              <w:t xml:space="preserve"> je </w:t>
+            </w:r>
+            <w:proofErr w:type="spellStart"/>
+            <w:r>
+              <w:rPr>
+                <w:i/>
+                <w:lang w:val="en-US"/>
+              </w:rPr>
+              <w:t>een</w:t>
+            </w:r>
+            <w:proofErr w:type="spellEnd"/>
+            <w:r>
+              <w:rPr>
+                <w:i/>
+                <w:lang w:val="en-US"/>
+              </w:rPr>
+              <w:t xml:space="preserve"> check </w:t>
+            </w:r>
+            <w:proofErr w:type="spellStart"/>
+            <w:r>
+              <w:rPr>
+                <w:i/>
+                <w:lang w:val="en-US"/>
+              </w:rPr>
+              <w:t>ontwikkelen</w:t>
+            </w:r>
+            <w:proofErr w:type="spellEnd"/>
+            <w:r>
+              <w:rPr>
+                <w:i/>
+                <w:lang w:val="en-US"/>
+              </w:rPr>
+              <w:t xml:space="preserve"> die </w:t>
+            </w:r>
+            <w:proofErr w:type="spellStart"/>
+            <w:r>
+              <w:rPr>
+                <w:i/>
+                <w:lang w:val="en-US"/>
+              </w:rPr>
+              <w:t>verder</w:t>
+            </w:r>
+            <w:proofErr w:type="spellEnd"/>
+            <w:r>
+              <w:rPr>
+                <w:i/>
+                <w:lang w:val="en-US"/>
+              </w:rPr>
+              <w:t xml:space="preserve"> </w:t>
+            </w:r>
+            <w:proofErr w:type="spellStart"/>
+            <w:r>
+              <w:rPr>
+                <w:i/>
+                <w:lang w:val="en-US"/>
+              </w:rPr>
+              <w:t>gaat</w:t>
+            </w:r>
+            <w:proofErr w:type="spellEnd"/>
+            <w:r>
+              <w:rPr>
+                <w:i/>
+                <w:lang w:val="en-US"/>
+              </w:rPr>
+              <w:t xml:space="preserve"> dan </w:t>
+            </w:r>
+            <w:proofErr w:type="spellStart"/>
+            <w:r>
+              <w:rPr>
+                <w:i/>
+                <w:lang w:val="en-US"/>
+              </w:rPr>
+              <w:t>patroonherkenning</w:t>
+            </w:r>
+            <w:proofErr w:type="spellEnd"/>
+            <w:r>
+              <w:rPr>
+                <w:i/>
+                <w:lang w:val="en-US"/>
+              </w:rPr>
+              <w:t xml:space="preserve"> dan is </w:t>
+            </w:r>
+            <w:proofErr w:type="spellStart"/>
+            <w:r>
+              <w:rPr>
+                <w:i/>
+                <w:lang w:val="en-US"/>
+              </w:rPr>
+              <w:t>dit</w:t>
+            </w:r>
+            <w:proofErr w:type="spellEnd"/>
+            <w:r>
+              <w:rPr>
+                <w:i/>
+                <w:lang w:val="en-US"/>
+              </w:rPr>
+              <w:t xml:space="preserve"> erg </w:t>
+            </w:r>
+            <w:proofErr w:type="spellStart"/>
+            <w:r>
+              <w:rPr>
+                <w:i/>
+                <w:lang w:val="en-US"/>
+              </w:rPr>
+              <w:t>mooi</w:t>
+            </w:r>
+            <w:proofErr w:type="spellEnd"/>
+            <w:r>
+              <w:rPr>
+                <w:i/>
+                <w:lang w:val="en-US"/>
+              </w:rPr>
+              <w:t xml:space="preserve">! Je mag </w:t>
+            </w:r>
+            <w:proofErr w:type="spellStart"/>
+            <w:r>
+              <w:rPr>
+                <w:i/>
+                <w:lang w:val="en-US"/>
+              </w:rPr>
+              <w:t>andere</w:t>
+            </w:r>
+            <w:proofErr w:type="spellEnd"/>
+            <w:r>
+              <w:rPr>
+                <w:i/>
+                <w:lang w:val="en-US"/>
+              </w:rPr>
+              <w:t xml:space="preserve"> </w:t>
+            </w:r>
+            <w:proofErr w:type="spellStart"/>
+            <w:r>
+              <w:rPr>
+                <w:i/>
+                <w:lang w:val="en-US"/>
+              </w:rPr>
+              <w:t>handige</w:t>
+            </w:r>
+            <w:proofErr w:type="spellEnd"/>
+            <w:r>
+              <w:rPr>
+                <w:i/>
+                <w:lang w:val="en-US"/>
+              </w:rPr>
+              <w:t xml:space="preserve"> checks </w:t>
+            </w:r>
+            <w:proofErr w:type="spellStart"/>
+            <w:r>
+              <w:rPr>
+                <w:i/>
+                <w:lang w:val="en-US"/>
+              </w:rPr>
+              <w:t>bedenken</w:t>
+            </w:r>
+            <w:proofErr w:type="spellEnd"/>
+            <w:r>
+              <w:rPr>
+                <w:i/>
+                <w:lang w:val="en-US"/>
+              </w:rPr>
+              <w:t xml:space="preserve"> </w:t>
+            </w:r>
+            <w:proofErr w:type="spellStart"/>
+            <w:r>
+              <w:rPr>
+                <w:i/>
+                <w:lang w:val="en-US"/>
+              </w:rPr>
+              <w:t>en</w:t>
+            </w:r>
+            <w:proofErr w:type="spellEnd"/>
+            <w:r>
+              <w:rPr>
+                <w:i/>
+                <w:lang w:val="en-US"/>
+              </w:rPr>
+              <w:t xml:space="preserve"> </w:t>
+            </w:r>
+            <w:proofErr w:type="spellStart"/>
+            <w:r>
+              <w:rPr>
+                <w:i/>
+                <w:lang w:val="en-US"/>
+              </w:rPr>
+              <w:t>doorvoeren</w:t>
+            </w:r>
+            <w:proofErr w:type="spellEnd"/>
+            <w:r>
+              <w:rPr>
+                <w:i/>
+                <w:lang w:val="en-US"/>
+              </w:rPr>
+              <w:t>.</w:t>
+            </w:r>
+          </w:p>
+        </w:tc>
+      </w:tr>
+      <w:tr>
+        <w:tc>
+          <w:tcPr>
+            <w:tcW w:w="9058" w:type="dxa"/>
+          </w:tcPr>
+          <w:p>
+            <w:pPr>
+              <w:rPr>
+                <w:i/>
+                <w:color w:val="FF0000"/>
+                <w:lang w:val="en-US"/>
+              </w:rPr>
+            </w:pPr>
+            <w:r>
+              <w:rPr>
+                <w:i/>
+                <w:color w:val="FF0000"/>
+                <w:lang w:val="en-US"/>
+              </w:rPr>
+              <w:t>ALTER TABLE account</w:t>
+            </w:r>
+          </w:p>
+          <w:p>
+            <w:pPr>
+              <w:rPr>
+                <w:i/>
+                <w:color w:val="FF0000"/>
+                <w:lang w:val="nl-BE"/>
+              </w:rPr>
+            </w:pPr>
+            <w:r>
+              <w:rPr>
+                <w:i/>
+                <w:color w:val="FF0000"/>
+                <w:lang w:val="en-US"/>
+              </w:rPr>
+              <w:t xml:space="preserve">ADD CONSTRAINT </w:t>
+            </w:r>
+            <w:proofErr w:type="spellStart"/>
+            <w:r>
+              <w:rPr>
+                <w:i/>
+                <w:color w:val="FF0000"/>
+                <w:lang w:val="en-US"/>
+              </w:rPr>
+              <w:t>Check_Op_Postcode</w:t>
+            </w:r>
+            <w:proofErr w:type="spellEnd"/>
+            <w:r>
+              <w:rPr>
+                <w:i/>
+                <w:color w:val="FF0000"/>
+                <w:lang w:val="en-US"/>
+              </w:rPr>
+              <w:t xml:space="preserve"> CHECK(</w:t>
+            </w:r>
+            <w:proofErr w:type="spellStart"/>
+            <w:r>
+              <w:rPr>
+                <w:i/>
+                <w:color w:val="FF0000"/>
+                <w:lang w:val="en-US"/>
+              </w:rPr>
+              <w:t>PostalCode</w:t>
+            </w:r>
+            <w:proofErr w:type="spellEnd"/>
+            <w:r>
+              <w:rPr>
+                <w:i/>
+                <w:color w:val="FF0000"/>
+                <w:lang w:val="en-US"/>
+              </w:rPr>
+              <w:t xml:space="preserve"> LIKE '[1-9][0-9][0-9][0-9][A-Z][A-Z]' OR </w:t>
+            </w:r>
+            <w:proofErr w:type="spellStart"/>
+            <w:r>
+              <w:rPr>
+                <w:i/>
+                <w:color w:val="FF0000"/>
+                <w:lang w:val="en-US"/>
+              </w:rPr>
+              <w:t>PostalCode</w:t>
+            </w:r>
+            <w:proofErr w:type="spellEnd"/>
+            <w:r>
+              <w:rPr>
+                <w:i/>
+                <w:color w:val="FF0000"/>
+                <w:lang w:val="en-US"/>
+              </w:rPr>
+              <w:t xml:space="preserve"> LIKE '[1-9][0-9][0-9][0-9] [A-Z][A-Z]')</w:t>
+            </w:r>
+          </w:p>
+          <w:p>
+            <w:pPr>
+              <w:rPr>
+                <w:i/>
+                <w:color w:val="FF0000"/>
+                <w:lang w:val="nl-BE"/>
+              </w:rPr>
+            </w:pPr>
+          </w:p>
+          <w:p>
+            <w:pPr>
+              <w:rPr>
+                <w:i/>
+                <w:color w:val="FF0000"/>
+                <w:lang w:val="nl-BE"/>
+              </w:rPr>
+            </w:pPr>
+            <w:r>
+              <w:rPr>
+                <w:i/>
+                <w:color w:val="FF0000"/>
+                <w:lang w:val="nl-BE"/>
+              </w:rPr>
+              <w:t xml:space="preserve">ALTER TABLE </w:t>
+            </w:r>
+            <w:proofErr w:type="spellStart"/>
+            <w:r>
+              <w:rPr>
+                <w:i/>
+                <w:color w:val="FF0000"/>
+                <w:lang w:val="en-US"/>
+              </w:rPr>
+              <w:t>Check_Op_Postcode_priv_cust</w:t>
+            </w:r>
+            <w:proofErr w:type="spellEnd"/>
+          </w:p>
+          <w:p>
+            <w:pPr>
+              <w:rPr>
+                <w:i/>
+                <w:lang w:val="nl-BE"/>
+              </w:rPr>
+            </w:pPr>
+            <w:r>
+              <w:rPr>
+                <w:i/>
+                <w:color w:val="FF0000"/>
+                <w:lang w:val="nl-BE"/>
+              </w:rPr>
+              <w:t xml:space="preserve">ADD CONSTRAINT </w:t>
+            </w:r>
+            <w:proofErr w:type="spellStart"/>
+            <w:r>
+              <w:rPr>
+                <w:i/>
+                <w:color w:val="FF0000"/>
+                <w:lang w:val="nl-BE"/>
+              </w:rPr>
+              <w:t>Check_Op_Postcode</w:t>
+            </w:r>
+            <w:proofErr w:type="spellEnd"/>
+            <w:r>
+              <w:rPr>
+                <w:i/>
+                <w:color w:val="FF0000"/>
+                <w:lang w:val="nl-BE"/>
+              </w:rPr>
+              <w:t xml:space="preserve"> CHECK(</w:t>
+            </w:r>
+            <w:proofErr w:type="spellStart"/>
+            <w:r>
+              <w:rPr>
+                <w:i/>
+                <w:color w:val="FF0000"/>
+                <w:lang w:val="nl-BE"/>
+              </w:rPr>
+              <w:t>PostalCode</w:t>
+            </w:r>
+            <w:proofErr w:type="spellEnd"/>
+            <w:r>
+              <w:rPr>
+                <w:i/>
+                <w:color w:val="FF0000"/>
+                <w:lang w:val="nl-BE"/>
+              </w:rPr>
+              <w:t xml:space="preserve"> LIKE '[1-9][0-9][0-9][0-9][A-Z][A-Z]' OR </w:t>
+            </w:r>
+            <w:proofErr w:type="spellStart"/>
+            <w:r>
+              <w:rPr>
+                <w:i/>
+                <w:color w:val="FF0000"/>
+                <w:lang w:val="nl-BE"/>
+              </w:rPr>
+              <w:t>PostalCode</w:t>
+            </w:r>
+            <w:proofErr w:type="spellEnd"/>
+            <w:r>
+              <w:rPr>
+                <w:i/>
+                <w:color w:val="FF0000"/>
+                <w:lang w:val="nl-BE"/>
+              </w:rPr>
+              <w:t xml:space="preserve"> LIKE '[1-9][0-9][0-9][0-9] [A-Z][A-Z]')</w:t>
+            </w:r>
+          </w:p>
+        </w:tc>
+      </w:tr>
+    </w:tbl>
+    <w:p>
+      <w:pPr>
+        <w:rPr>
+          <w:iCs/>
+          <w:lang w:val="nl-BE"/>
+        </w:rPr>
+      </w:pPr>
+    </w:p>
+    <w:p>
+      <w:pPr>
+        <w:rPr>
+          <w:i/>
+          <w:lang w:val="nl-BE"/>
+        </w:rPr>
+      </w:pPr>
+    </w:p>
+    <w:p>
+      <w:pPr>
+        <w:rPr>
+          <w:i/>
+          <w:lang w:val="nl-BE"/>
+        </w:rPr>
+      </w:pPr>
+    </w:p>
+    <w:p>
+      <w:pPr>
+        <w:pStyle w:val="Kop2"/>
+        <w:rPr>
+          <w:lang w:val="nl-BE"/>
+        </w:rPr>
+      </w:pPr>
+      <w:bookmarkStart w:id="23" w:name="_Toc58668052"/>
+      <w:r>
+        <w:rPr>
+          <w:lang w:val="nl-BE"/>
+        </w:rPr>
+        <w:t>Procedures en functies</w:t>
+      </w:r>
+      <w:bookmarkEnd w:id="23"/>
+    </w:p>
+    <w:p>
+      <w:pPr>
+        <w:rPr>
+          <w:lang w:val="nl-BE"/>
+        </w:rPr>
+      </w:pPr>
+    </w:p>
+    <w:p>
+      <w:pPr>
+        <w:pStyle w:val="Bijschrift"/>
+        <w:keepNext/>
+      </w:pPr>
+      <w:r>
+        <w:t xml:space="preserve">Tabel </w:t>
+      </w:r>
+      <w:fldSimple w:instr=" SEQ Tabel \* ARABIC ">
+        <w:r>
+          <w:rPr>
+            <w:noProof/>
+          </w:rPr>
+          <w:t>1</w:t>
+        </w:r>
+      </w:fldSimple>
+      <w:r>
+        <w:t xml:space="preserve">: </w:t>
+      </w:r>
+      <w:proofErr w:type="spellStart"/>
+      <w:r>
+        <w:t>Insert_Temperatuur_Archief</w:t>
+      </w:r>
+      <w:proofErr w:type="spellEnd"/>
+    </w:p>
+    <w:tbl>
+      <w:tblPr>
+        <w:tblStyle w:val="Tabelraster"/>
+        <w:tblW w:w="8931" w:type="dxa"/>
+        <w:tblInd w:w="108" w:type="dxa"/>
+        <w:tblLook w:val="04A0" w:firstRow="1" w:lastRow="0" w:firstColumn="1" w:lastColumn="0" w:noHBand="0" w:noVBand="1"/>
+      </w:tblPr>
+      <w:tblGrid>
+        <w:gridCol w:w="8931"/>
+      </w:tblGrid>
+      <w:tr>
+        <w:tc>
+          <w:tcPr>
+            <w:tcW w:w="8931" w:type="dxa"/>
+          </w:tcPr>
+          <w:p>
+            <w:pPr>
+              <w:rPr>
+                <w:lang w:val="nl-BE"/>
+              </w:rPr>
+            </w:pPr>
+            <w:r>
+              <w:rPr>
                 <w:lang w:val="nl-BE"/>
               </w:rPr>
               <w:t>Er wordt procedure aangemaakt voor het automatiseren van het importeren van de oude gegevens van de temperatuursensoren.</w:t>
@@ -6459,20 +7454,18 @@
         </w:trPr>
         <w:tc>
           <w:tcPr>
-            <w:tcW w:w="9058" w:type="dxa"/>
+            <w:tcW w:w="8931" w:type="dxa"/>
           </w:tcPr>
           <w:p>
             <w:pPr>
               <w:rPr>
                 <w:i/>
-                <w:color w:val="FF0000"/>
                 <w:lang w:val="en-US"/>
               </w:rPr>
             </w:pPr>
             <w:r>
               <w:rPr>
                 <w:i/>
-                <w:color w:val="FF0000"/>
                 <w:lang w:val="en-US"/>
               </w:rPr>
               <w:t>DELIMITER //</w:t>
@@ -6482,190 +7475,239 @@
             <w:pPr>
               <w:rPr>
                 <w:i/>
-                <w:color w:val="FF0000"/>
                 <w:lang w:val="en-US"/>
               </w:rPr>
             </w:pPr>
             <w:r>
               <w:rPr>
                 <w:i/>
-                <w:color w:val="FF0000"/>
-                <w:lang w:val="en-US"/>
-              </w:rPr>
-              <w:t xml:space="preserve">CREATE TRIGGER </w:t>
+                <w:lang w:val="en-US"/>
+              </w:rPr>
+              <w:t xml:space="preserve">CREATE PROCEDURE </w:t>
             </w:r>
             <w:proofErr w:type="spellStart"/>
             <w:r>
               <w:rPr>
                 <w:i/>
-                <w:color w:val="FF0000"/>
-                <w:lang w:val="en-US"/>
-              </w:rPr>
-              <w:t>correcte_email</w:t>
+                <w:lang w:val="en-US"/>
+              </w:rPr>
+              <w:t>Insert_Temperatuur_Archief</w:t>
             </w:r>
             <w:proofErr w:type="spellEnd"/>
+            <w:r>
+              <w:rPr>
+                <w:i/>
+                <w:lang w:val="en-US"/>
+              </w:rPr>
+              <w:t>()</w:t>
+            </w:r>
           </w:p>
           <w:p>
             <w:pPr>
               <w:rPr>
                 <w:i/>
-                <w:color w:val="FF0000"/>
                 <w:lang w:val="en-US"/>
               </w:rPr>
             </w:pPr>
             <w:r>
               <w:rPr>
                 <w:i/>
-                <w:color w:val="FF0000"/>
-                <w:lang w:val="en-US"/>
-              </w:rPr>
-              <w:t xml:space="preserve">    BEFORE INSERT ON people</w:t>
+                <w:lang w:val="en-US"/>
+              </w:rPr>
+              <w:t xml:space="preserve"> </w:t>
+            </w:r>
+            <w:r>
+              <w:rPr>
+                <w:i/>
+                <w:lang w:val="en-US"/>
+              </w:rPr>
+              <w:t xml:space="preserve">MODIFIES SQL DATA </w:t>
             </w:r>
           </w:p>
           <w:p>
             <w:pPr>
               <w:rPr>
                 <w:i/>
-                <w:color w:val="FF0000"/>
                 <w:lang w:val="en-US"/>
               </w:rPr>
             </w:pPr>
             <w:r>
               <w:rPr>
                 <w:i/>
-                <w:color w:val="FF0000"/>
-                <w:lang w:val="en-US"/>
-              </w:rPr>
-              <w:t xml:space="preserve">    FOR EACH ROW</w:t>
+                <w:lang w:val="en-US"/>
+              </w:rPr>
+              <w:t xml:space="preserve">  </w:t>
+            </w:r>
+            <w:r>
+              <w:rPr>
+                <w:i/>
+                <w:lang w:val="en-US"/>
+              </w:rPr>
+              <w:t xml:space="preserve">INSERT INTO </w:t>
+            </w:r>
+            <w:proofErr w:type="spellStart"/>
+            <w:r>
+              <w:rPr>
+                <w:i/>
+                <w:lang w:val="en-US"/>
+              </w:rPr>
+              <w:t>coldroomtemperatures_archive</w:t>
+            </w:r>
+            <w:proofErr w:type="spellEnd"/>
+            <w:r>
+              <w:rPr>
+                <w:i/>
+                <w:lang w:val="en-US"/>
+              </w:rPr>
+              <w:t xml:space="preserve"> SELECT * FROM </w:t>
+            </w:r>
+            <w:proofErr w:type="spellStart"/>
+            <w:r>
+              <w:rPr>
+                <w:i/>
+                <w:lang w:val="en-US"/>
+              </w:rPr>
+              <w:t>coldroomtemperatures</w:t>
+            </w:r>
+            <w:proofErr w:type="spellEnd"/>
+            <w:r>
+              <w:rPr>
+                <w:i/>
+                <w:lang w:val="en-US"/>
+              </w:rPr>
+              <w:t xml:space="preserve"> WHERE </w:t>
+            </w:r>
+            <w:proofErr w:type="spellStart"/>
+            <w:r>
+              <w:rPr>
+                <w:i/>
+                <w:lang w:val="en-US"/>
+              </w:rPr>
+              <w:t>ColdRoomSensorNumber</w:t>
+            </w:r>
+            <w:proofErr w:type="spellEnd"/>
+            <w:r>
+              <w:rPr>
+                <w:i/>
+                <w:lang w:val="en-US"/>
+              </w:rPr>
+              <w:t xml:space="preserve"> = 5;</w:t>
             </w:r>
           </w:p>
           <w:p>
             <w:pPr>
               <w:rPr>
                 <w:i/>
-                <w:color w:val="FF0000"/>
                 <w:lang w:val="en-US"/>
               </w:rPr>
             </w:pPr>
             <w:r>
               <w:rPr>
                 <w:i/>
-                <w:color w:val="FF0000"/>
-                <w:lang w:val="en-US"/>
-              </w:rPr>
-              <w:t xml:space="preserve">       BEGIN</w:t>
+                <w:lang w:val="en-US"/>
+              </w:rPr>
+              <w:t xml:space="preserve">   </w:t>
+            </w:r>
+            <w:r>
+              <w:rPr>
+                <w:i/>
+                <w:lang w:val="en-US"/>
+              </w:rPr>
+              <w:t xml:space="preserve">DELETE FROM </w:t>
+            </w:r>
+            <w:proofErr w:type="spellStart"/>
+            <w:r>
+              <w:rPr>
+                <w:i/>
+                <w:lang w:val="en-US"/>
+              </w:rPr>
+              <w:t>coldroomtemperatures</w:t>
+            </w:r>
+            <w:proofErr w:type="spellEnd"/>
+            <w:r>
+              <w:rPr>
+                <w:i/>
+                <w:lang w:val="en-US"/>
+              </w:rPr>
+              <w:t xml:space="preserve"> WHERE </w:t>
+            </w:r>
+            <w:proofErr w:type="spellStart"/>
+            <w:r>
+              <w:rPr>
+                <w:i/>
+                <w:lang w:val="en-US"/>
+              </w:rPr>
+              <w:t>ColdRoomSensorNumber</w:t>
+            </w:r>
+            <w:proofErr w:type="spellEnd"/>
+            <w:r>
+              <w:rPr>
+                <w:i/>
+                <w:lang w:val="en-US"/>
+              </w:rPr>
+              <w:t xml:space="preserve"> =5;</w:t>
             </w:r>
           </w:p>
           <w:p>
             <w:pPr>
               <w:rPr>
                 <w:i/>
-                <w:color w:val="FF0000"/>
                 <w:lang w:val="en-US"/>
               </w:rPr>
             </w:pPr>
             <w:r>
               <w:rPr>
                 <w:i/>
-                <w:color w:val="FF0000"/>
-                <w:lang w:val="en-US"/>
-              </w:rPr>
-              <w:t xml:space="preserve">         IF </w:t>
-            </w:r>
-            <w:proofErr w:type="spellStart"/>
-            <w:r>
-              <w:rPr>
-                <w:i/>
-                <w:color w:val="FF0000"/>
-                <w:lang w:val="en-US"/>
-              </w:rPr>
-              <w:t>NEW.EmailAddress</w:t>
-            </w:r>
-            <w:proofErr w:type="spellEnd"/>
-            <w:r>
-              <w:rPr>
-                <w:i/>
-                <w:color w:val="FF0000"/>
-                <w:lang w:val="en-US"/>
-              </w:rPr>
-              <w:t xml:space="preserve"> NOT LIKE '_%@_%.__%' THEN</w:t>
+                <w:lang w:val="en-US"/>
+              </w:rPr>
+              <w:t xml:space="preserve">        </w:t>
             </w:r>
           </w:p>
           <w:p>
             <w:pPr>
               <w:rPr>
                 <w:i/>
-                <w:color w:val="FF0000"/>
                 <w:lang w:val="en-US"/>
               </w:rPr>
             </w:pPr>
             <w:r>
               <w:rPr>
                 <w:i/>
-                <w:color w:val="FF0000"/>
-                <w:lang w:val="en-US"/>
-              </w:rPr>
-              <w:t xml:space="preserve">          SIGNAL SQLSTATE '45000' SET MESSAGE_TEXT = 'Email field is not valid';</w:t>
+                <w:lang w:val="en-US"/>
+              </w:rPr>
+              <w:t>//</w:t>
             </w:r>
           </w:p>
           <w:p>
             <w:pPr>
               <w:rPr>
                 <w:i/>
-                <w:color w:val="FF0000"/>
-                <w:lang w:val="nl-BE"/>
+                <w:lang w:val="en-US"/>
               </w:rPr>
             </w:pPr>
             <w:r>
               <w:rPr>
                 <w:i/>
-                <w:color w:val="FF0000"/>
-                <w:lang w:val="en-US"/>
-              </w:rPr>
-              <w:t xml:space="preserve">         </w:t>
-            </w:r>
-            <w:r>
-              <w:rPr>
-                <w:i/>
-                <w:color w:val="FF0000"/>
-                <w:lang w:val="nl-BE"/>
-              </w:rPr>
-              <w:t>END IF;</w:t>
+                <w:lang w:val="en-US"/>
+              </w:rPr>
+              <w:t>DELIMITER ;</w:t>
             </w:r>
           </w:p>
           <w:p>
             <w:pPr>
               <w:rPr>
                 <w:i/>
-                <w:color w:val="FF0000"/>
                 <w:lang w:val="nl-BE"/>
               </w:rPr>
             </w:pPr>
-            <w:r>
-              <w:rPr>
-                <w:i/>
-                <w:color w:val="FF0000"/>
-                <w:lang w:val="nl-BE"/>
-              </w:rPr>
-              <w:t xml:space="preserve">       END;</w:t>
-            </w:r>
           </w:p>
           <w:p>
             <w:pPr>
               <w:rPr>
                 <w:i/>
-                <w:color w:val="FF0000"/>
                 <w:lang w:val="nl-BE"/>
               </w:rPr>
             </w:pPr>
-            <w:r>
-              <w:rPr>
-                <w:i/>
-                <w:color w:val="FF0000"/>
-                <w:lang w:val="nl-BE"/>
-              </w:rPr>
-              <w:t xml:space="preserve"> //</w:t>
-            </w:r>
           </w:p>
           <w:p>
             <w:pPr>
@@ -6674,14 +7716,6 @@
                 <w:lang w:val="nl-BE"/>
               </w:rPr>
             </w:pPr>
-            <w:r>
-              <w:rPr>
-                <w:i/>
-                <w:color w:val="FF0000"/>
-                <w:lang w:val="nl-BE"/>
-              </w:rPr>
-              <w:t>DELIMITER ;</w:t>
-            </w:r>
           </w:p>
         </w:tc>
       </w:tr>
@@ -6707,6 +7741,64 @@
         </w:rPr>
       </w:pPr>
     </w:p>
+    <w:tbl>
+      <w:tblPr>
+        <w:tblStyle w:val="Tabelraster"/>
+        <w:tblW w:w="8931" w:type="dxa"/>
+        <w:tblInd w:w="108" w:type="dxa"/>
+        <w:tblLook w:val="04A0" w:firstRow="1" w:lastRow="0" w:firstColumn="1" w:lastColumn="0" w:noHBand="0" w:noVBand="1"/>
+      </w:tblPr>
+      <w:tblGrid>
+        <w:gridCol w:w="8931"/>
+      </w:tblGrid>
+      <w:tr>
+        <w:tc>
+          <w:tcPr>
+            <w:tcW w:w="8931" w:type="dxa"/>
+          </w:tcPr>
+          <w:p>
+            <w:pPr>
+              <w:rPr>
+                <w:lang w:val="nl-BE"/>
+              </w:rPr>
+            </w:pPr>
+            <w:r>
+              <w:rPr>
+                <w:color w:val="FF0000"/>
+                <w:lang w:val="nl-BE"/>
+              </w:rPr>
+              <w:t>Er wordt procedure aangemaakt voor het automatiseren van het importeren van de oude gegevens van de temperatuursensoren.</w:t>
+            </w:r>
+          </w:p>
+        </w:tc>
+      </w:tr>
+      <w:tr>
+        <w:trPr>
+          <w:trHeight w:val="3110"/>
+        </w:trPr>
+        <w:tc>
+          <w:tcPr>
+            <w:tcW w:w="8931" w:type="dxa"/>
+          </w:tcPr>
+          <w:p>
+            <w:pPr>
+              <w:rPr>
+                <w:i/>
+                <w:lang w:val="nl-BE"/>
+              </w:rPr>
+            </w:pPr>
+          </w:p>
+          <w:p>
+            <w:pPr>
+              <w:rPr>
+                <w:i/>
+                <w:lang w:val="nl-BE"/>
+              </w:rPr>
+            </w:pPr>
+          </w:p>
+        </w:tc>
+      </w:tr>
+    </w:tbl>
     <w:p>
       <w:pPr>
         <w:rPr>
@@ -6794,14 +7886,27 @@
       <w:r>
         <w:t xml:space="preserve">Tabel </w:t>
       </w:r>
-      <w:fldSimple w:instr=" SEQ Tabel \* ARABIC ">
-        <w:r>
-          <w:rPr>
-            <w:noProof/>
-          </w:rPr>
-          <w:t>1</w:t>
-        </w:r>
-      </w:fldSimple>
+      <w:r>
+        <w:fldChar w:fldCharType="begin"/>
+      </w:r>
+      <w:r>
+        <w:instrText xml:space="preserve"> SEQ Tabel \* ARABIC </w:instrText>
+      </w:r>
+      <w:r>
+        <w:fldChar w:fldCharType="separate"/>
+      </w:r>
+      <w:r>
+        <w:rPr>
+          <w:noProof/>
+        </w:rPr>
+        <w:t>1</w:t>
+      </w:r>
+      <w:r>
+        <w:rPr>
+          <w:noProof/>
+        </w:rPr>
+        <w:fldChar w:fldCharType="end"/>
+      </w:r>
       <w:r>
         <w:t xml:space="preserve">: </w:t>
       </w:r>
@@ -7258,14 +8363,12 @@
             <w:pPr>
               <w:rPr>
                 <w:i/>
-                <w:color w:val="FF0000"/>
                 <w:lang w:val="en-US"/>
               </w:rPr>
             </w:pPr>
             <w:r>
               <w:rPr>
                 <w:i/>
-                <w:color w:val="FF0000"/>
                 <w:lang w:val="en-US"/>
               </w:rPr>
               <w:t>DELIMITER //</w:t>
@@ -7275,26 +8378,23 @@
             <w:pPr>
               <w:rPr>
                 <w:i/>
-                <w:color w:val="FF0000"/>
                 <w:lang w:val="en-US"/>
               </w:rPr>
             </w:pPr>
             <w:r>
               <w:rPr>
                 <w:i/>
-                <w:color w:val="FF0000"/>
-                <w:lang w:val="en-US"/>
-              </w:rPr>
-              <w:t xml:space="preserve">CREATE TRIGGER </w:t>
+                <w:lang w:val="en-US"/>
+              </w:rPr>
+              <w:t xml:space="preserve">CREATE OR REPLACE TRIGGER </w:t>
             </w:r>
             <w:proofErr w:type="spellStart"/>
             <w:r>
               <w:rPr>
                 <w:i/>
-                <w:color w:val="FF0000"/>
-                <w:lang w:val="en-US"/>
-              </w:rPr>
-              <w:t>correcte_email</w:t>
+                <w:lang w:val="en-US"/>
+              </w:rPr>
+              <w:t>Insert_Temperatuur_Archief_Trigger</w:t>
             </w:r>
             <w:proofErr w:type="spellEnd"/>
           </w:p>
@@ -7302,176 +8402,113 @@
             <w:pPr>
               <w:rPr>
                 <w:i/>
-                <w:color w:val="FF0000"/>
                 <w:lang w:val="en-US"/>
               </w:rPr>
             </w:pPr>
             <w:r>
               <w:rPr>
                 <w:i/>
-                <w:color w:val="FF0000"/>
-                <w:lang w:val="en-US"/>
-              </w:rPr>
-              <w:t xml:space="preserve">    BEFORE INSERT ON people</w:t>
-            </w:r>
+                <w:lang w:val="en-US"/>
+              </w:rPr>
+              <w:t xml:space="preserve"> BEFORE UPDATE ON </w:t>
+            </w:r>
+            <w:proofErr w:type="spellStart"/>
+            <w:r>
+              <w:rPr>
+                <w:i/>
+                <w:lang w:val="en-US"/>
+              </w:rPr>
+              <w:t>coldroomtemperatures</w:t>
+            </w:r>
+            <w:proofErr w:type="spellEnd"/>
           </w:p>
           <w:p>
             <w:pPr>
               <w:rPr>
                 <w:i/>
-                <w:color w:val="FF0000"/>
                 <w:lang w:val="en-US"/>
               </w:rPr>
             </w:pPr>
             <w:r>
               <w:rPr>
                 <w:i/>
-                <w:color w:val="FF0000"/>
-                <w:lang w:val="en-US"/>
-              </w:rPr>
-              <w:t xml:space="preserve">    FOR EACH ROW</w:t>
+                <w:lang w:val="en-US"/>
+              </w:rPr>
+              <w:t xml:space="preserve">  FOR EACH ROW</w:t>
             </w:r>
           </w:p>
           <w:p>
             <w:pPr>
               <w:rPr>
                 <w:i/>
-                <w:color w:val="FF0000"/>
                 <w:lang w:val="en-US"/>
               </w:rPr>
             </w:pPr>
             <w:r>
               <w:rPr>
                 <w:i/>
-                <w:color w:val="FF0000"/>
-                <w:lang w:val="en-US"/>
-              </w:rPr>
-              <w:t xml:space="preserve">       BEGIN</w:t>
+                <w:lang w:val="en-US"/>
+              </w:rPr>
+              <w:t xml:space="preserve">  BEGIN </w:t>
             </w:r>
           </w:p>
           <w:p>
             <w:pPr>
               <w:rPr>
                 <w:i/>
-                <w:color w:val="FF0000"/>
                 <w:lang w:val="en-US"/>
               </w:rPr>
             </w:pPr>
             <w:r>
               <w:rPr>
                 <w:i/>
-                <w:color w:val="FF0000"/>
-                <w:lang w:val="en-US"/>
-              </w:rPr>
-              <w:t xml:space="preserve">         IF </w:t>
+                <w:lang w:val="en-US"/>
+              </w:rPr>
+              <w:t xml:space="preserve">   CALL </w:t>
             </w:r>
             <w:proofErr w:type="spellStart"/>
             <w:r>
               <w:rPr>
                 <w:i/>
-                <w:color w:val="FF0000"/>
-                <w:lang w:val="en-US"/>
-              </w:rPr>
-              <w:t>NEW.EmailAddress</w:t>
+                <w:lang w:val="en-US"/>
+              </w:rPr>
+              <w:t>Insert_Temperatuur_Archief</w:t>
             </w:r>
             <w:proofErr w:type="spellEnd"/>
             <w:r>
               <w:rPr>
                 <w:i/>
-                <w:color w:val="FF0000"/>
-                <w:lang w:val="en-US"/>
-              </w:rPr>
-              <w:t xml:space="preserve"> NOT LIKE '_%@_%.__%' THEN</w:t>
+                <w:lang w:val="en-US"/>
+              </w:rPr>
+              <w:t>();</w:t>
             </w:r>
           </w:p>
           <w:p>
             <w:pPr>
               <w:rPr>
                 <w:i/>
-                <w:color w:val="FF0000"/>
                 <w:lang w:val="en-US"/>
               </w:rPr>
             </w:pPr>
             <w:r>
               <w:rPr>
                 <w:i/>
-                <w:color w:val="FF0000"/>
-                <w:lang w:val="en-US"/>
-              </w:rPr>
-              <w:t xml:space="preserve">          SIGNAL SQLSTATE '45000' SET MESSAGE_TEXT = 'Email field is not valid';</w:t>
+                <w:lang w:val="en-US"/>
+              </w:rPr>
+              <w:t xml:space="preserve">  END //</w:t>
             </w:r>
           </w:p>
           <w:p>
             <w:pPr>
               <w:rPr>
                 <w:i/>
-                <w:color w:val="FF0000"/>
                 <w:lang w:val="nl-BE"/>
               </w:rPr>
             </w:pPr>
             <w:r>
               <w:rPr>
                 <w:i/>
-                <w:color w:val="FF0000"/>
-                <w:lang w:val="en-US"/>
-              </w:rPr>
-              <w:t xml:space="preserve">         </w:t>
-            </w:r>
-            <w:r>
-              <w:rPr>
-                <w:i/>
-                <w:color w:val="FF0000"/>
-                <w:lang w:val="nl-BE"/>
-              </w:rPr>
-              <w:t>END IF;</w:t>
-            </w:r>
-          </w:p>
-          <w:p>
-            <w:pPr>
-              <w:rPr>
-                <w:i/>
-                <w:color w:val="FF0000"/>
-                <w:lang w:val="nl-BE"/>
-              </w:rPr>
-            </w:pPr>
-            <w:r>
-              <w:rPr>
-                <w:i/>
-                <w:color w:val="FF0000"/>
-                <w:lang w:val="nl-BE"/>
-              </w:rPr>
-              <w:t xml:space="preserve">       END;</w:t>
-            </w:r>
-          </w:p>
-          <w:p>
-            <w:pPr>
-              <w:rPr>
-                <w:i/>
-                <w:color w:val="FF0000"/>
-                <w:lang w:val="nl-BE"/>
-              </w:rPr>
-            </w:pPr>
-            <w:r>
-              <w:rPr>
-                <w:i/>
-                <w:color w:val="FF0000"/>
-                <w:lang w:val="nl-BE"/>
-              </w:rPr>
-              <w:t xml:space="preserve"> //</w:t>
-            </w:r>
-          </w:p>
-          <w:p>
-            <w:pPr>
-              <w:rPr>
-                <w:i/>
-                <w:lang w:val="nl-BE"/>
-              </w:rPr>
-            </w:pPr>
-            <w:r>
-              <w:rPr>
-                <w:i/>
-                <w:color w:val="FF0000"/>
-                <w:lang w:val="nl-BE"/>
+                <w:lang w:val="en-US"/>
               </w:rPr>
               <w:t>DELIMITER ;</w:t>
             </w:r>
@@ -7531,656 +8568,6 @@
       </w:r>
       <w:proofErr w:type="spellEnd"/>
     </w:p>
-    <w:tbl>
-      <w:tblPr>
-        <w:tblStyle w:val="Tabelraster"/>
-        <w:tblW w:w="0" w:type="auto"/>
-        <w:tblInd w:w="108" w:type="dxa"/>
-        <w:tblLook w:val="04A0" w:firstRow="1" w:lastRow="0" w:firstColumn="1" w:lastColumn="0" w:noHBand="0" w:noVBand="1"/>
-      </w:tblPr>
-      <w:tblGrid>
-        <w:gridCol w:w="9058"/>
-      </w:tblGrid>
-      <w:tr>
-        <w:tc>
-          <w:tcPr>
-            <w:tcW w:w="9058" w:type="dxa"/>
-          </w:tcPr>
-          <w:p>
-            <w:pPr>
-              <w:rPr>
-                <w:lang w:val="nl-BE"/>
-              </w:rPr>
-            </w:pPr>
-            <w:r>
-              <w:rPr>
-                <w:i/>
-                <w:lang w:val="en-US"/>
-              </w:rPr>
-              <w:t xml:space="preserve">De afdeling logistiek heeft als belang dat de postcode en huisnummer juist is. </w:t>
-            </w:r>
-            <w:proofErr w:type="spellStart"/>
-            <w:r>
-              <w:rPr>
-                <w:i/>
-                <w:lang w:val="en-US"/>
-              </w:rPr>
-              <w:t>Controleer</w:t>
-            </w:r>
-            <w:proofErr w:type="spellEnd"/>
-            <w:r>
-              <w:rPr>
-                <w:i/>
-                <w:lang w:val="en-US"/>
-              </w:rPr>
-              <w:t xml:space="preserve"> </w:t>
-            </w:r>
-            <w:proofErr w:type="spellStart"/>
-            <w:r>
-              <w:rPr>
-                <w:i/>
-                <w:lang w:val="en-US"/>
-              </w:rPr>
-              <w:t>elke</w:t>
-            </w:r>
-            <w:proofErr w:type="spellEnd"/>
-            <w:r>
-              <w:rPr>
-                <w:i/>
-                <w:lang w:val="en-US"/>
-              </w:rPr>
-              <w:t xml:space="preserve"> INSERT</w:t>
-            </w:r>
-            <w:r>
-              <w:rPr>
-                <w:i/>
-                <w:lang w:val="en-US"/>
-              </w:rPr>
-              <w:t xml:space="preserve"> </w:t>
-            </w:r>
-            <w:r>
-              <w:rPr>
-                <w:i/>
-                <w:lang w:val="en-US"/>
-              </w:rPr>
-              <w:t xml:space="preserve">of UPDATE van </w:t>
-            </w:r>
-            <w:proofErr w:type="spellStart"/>
-            <w:r>
-              <w:rPr>
-                <w:i/>
-                <w:lang w:val="en-US"/>
-              </w:rPr>
-              <w:t>een</w:t>
-            </w:r>
-            <w:proofErr w:type="spellEnd"/>
-            <w:r>
-              <w:rPr>
-                <w:i/>
-                <w:lang w:val="en-US"/>
-              </w:rPr>
-              <w:t xml:space="preserve"> postcode voor het (aflever)adres van de klant. Het patroon </w:t>
-            </w:r>
-            <w:proofErr w:type="spellStart"/>
-            <w:r>
-              <w:rPr>
-                <w:i/>
-                <w:lang w:val="en-US"/>
-              </w:rPr>
-              <w:t>voor</w:t>
-            </w:r>
-            <w:proofErr w:type="spellEnd"/>
-            <w:r>
-              <w:rPr>
-                <w:i/>
-                <w:lang w:val="en-US"/>
-              </w:rPr>
-              <w:t xml:space="preserve"> de check </w:t>
-            </w:r>
-            <w:proofErr w:type="spellStart"/>
-            <w:r>
-              <w:rPr>
-                <w:i/>
-                <w:lang w:val="en-US"/>
-              </w:rPr>
-              <w:t>moet</w:t>
-            </w:r>
-            <w:proofErr w:type="spellEnd"/>
-            <w:r>
-              <w:rPr>
-                <w:i/>
-                <w:lang w:val="en-US"/>
-              </w:rPr>
-              <w:t>:</w:t>
-            </w:r>
-            <w:r>
-              <w:rPr>
-                <w:i/>
-                <w:lang w:val="en-US"/>
-              </w:rPr>
-              <w:br/>
-            </w:r>
-            <w:r>
-              <w:rPr>
-                <w:i/>
-                <w:lang w:val="en-US"/>
-              </w:rPr>
-              <w:t>&lt;</w:t>
-            </w:r>
-            <w:proofErr w:type="spellStart"/>
-            <w:r>
-              <w:rPr>
-                <w:i/>
-                <w:lang w:val="en-US"/>
-              </w:rPr>
-              <w:t>cijfer</w:t>
-            </w:r>
-            <w:proofErr w:type="spellEnd"/>
-            <w:r>
-              <w:rPr>
-                <w:i/>
-                <w:lang w:val="en-US"/>
-              </w:rPr>
-              <w:t>&gt;&lt;</w:t>
-            </w:r>
-            <w:proofErr w:type="spellStart"/>
-            <w:r>
-              <w:rPr>
-                <w:i/>
-                <w:lang w:val="en-US"/>
-              </w:rPr>
-              <w:t>cijfer</w:t>
-            </w:r>
-            <w:proofErr w:type="spellEnd"/>
-            <w:r>
-              <w:rPr>
-                <w:i/>
-                <w:lang w:val="en-US"/>
-              </w:rPr>
-              <w:t>&gt;&lt;</w:t>
-            </w:r>
-            <w:proofErr w:type="spellStart"/>
-            <w:r>
-              <w:rPr>
-                <w:i/>
-                <w:lang w:val="en-US"/>
-              </w:rPr>
-              <w:t>cijfer</w:t>
-            </w:r>
-            <w:proofErr w:type="spellEnd"/>
-            <w:r>
-              <w:rPr>
-                <w:i/>
-                <w:lang w:val="en-US"/>
-              </w:rPr>
-              <w:t>&gt;&lt;</w:t>
-            </w:r>
-            <w:proofErr w:type="spellStart"/>
-            <w:r>
-              <w:rPr>
-                <w:i/>
-                <w:lang w:val="en-US"/>
-              </w:rPr>
-              <w:t>cijfer</w:t>
-            </w:r>
-            <w:proofErr w:type="spellEnd"/>
-            <w:r>
-              <w:rPr>
-                <w:i/>
-                <w:lang w:val="en-US"/>
-              </w:rPr>
-              <w:t>&gt;&lt;letter&gt;&lt;letter&gt;</w:t>
-            </w:r>
-            <w:r>
-              <w:rPr>
-                <w:i/>
-                <w:lang w:val="en-US"/>
-              </w:rPr>
-              <w:t xml:space="preserve"> </w:t>
-            </w:r>
-            <w:r>
-              <w:rPr>
-                <w:i/>
-                <w:lang w:val="en-US"/>
-              </w:rPr>
-              <w:br/>
-              <w:t xml:space="preserve">OF </w:t>
-            </w:r>
-            <w:r>
-              <w:rPr>
-                <w:i/>
-                <w:lang w:val="en-US"/>
-              </w:rPr>
-              <w:br/>
-            </w:r>
-            <w:r>
-              <w:rPr>
-                <w:i/>
-                <w:lang w:val="en-US"/>
-              </w:rPr>
-              <w:t>&lt;</w:t>
-            </w:r>
-            <w:proofErr w:type="spellStart"/>
-            <w:r>
-              <w:rPr>
-                <w:i/>
-                <w:lang w:val="en-US"/>
-              </w:rPr>
-              <w:t>cijfer</w:t>
-            </w:r>
-            <w:proofErr w:type="spellEnd"/>
-            <w:r>
-              <w:rPr>
-                <w:i/>
-                <w:lang w:val="en-US"/>
-              </w:rPr>
-              <w:t>&gt;&lt;</w:t>
-            </w:r>
-            <w:proofErr w:type="spellStart"/>
-            <w:r>
-              <w:rPr>
-                <w:i/>
-                <w:lang w:val="en-US"/>
-              </w:rPr>
-              <w:t>cijfer</w:t>
-            </w:r>
-            <w:proofErr w:type="spellEnd"/>
-            <w:r>
-              <w:rPr>
-                <w:i/>
-                <w:lang w:val="en-US"/>
-              </w:rPr>
-              <w:t>&gt;&lt;</w:t>
-            </w:r>
-            <w:proofErr w:type="spellStart"/>
-            <w:r>
-              <w:rPr>
-                <w:i/>
-                <w:lang w:val="en-US"/>
-              </w:rPr>
-              <w:t>cijfer</w:t>
-            </w:r>
-            <w:proofErr w:type="spellEnd"/>
-            <w:r>
-              <w:rPr>
-                <w:i/>
-                <w:lang w:val="en-US"/>
-              </w:rPr>
-              <w:t>&gt;&lt;</w:t>
-            </w:r>
-            <w:proofErr w:type="spellStart"/>
-            <w:r>
-              <w:rPr>
-                <w:i/>
-                <w:lang w:val="en-US"/>
-              </w:rPr>
-              <w:t>cijfer</w:t>
-            </w:r>
-            <w:proofErr w:type="spellEnd"/>
-            <w:r>
-              <w:rPr>
-                <w:i/>
-                <w:lang w:val="en-US"/>
-              </w:rPr>
-              <w:t>&gt;</w:t>
-            </w:r>
-            <w:r>
-              <w:rPr>
-                <w:i/>
-                <w:lang w:val="en-US"/>
-              </w:rPr>
-              <w:t>&lt;</w:t>
-            </w:r>
-            <w:proofErr w:type="spellStart"/>
-            <w:r>
-              <w:rPr>
-                <w:i/>
-                <w:lang w:val="en-US"/>
-              </w:rPr>
-              <w:t>spatie</w:t>
-            </w:r>
-            <w:proofErr w:type="spellEnd"/>
-            <w:r>
-              <w:rPr>
-                <w:i/>
-                <w:lang w:val="en-US"/>
-              </w:rPr>
-              <w:t>&gt;</w:t>
-            </w:r>
-            <w:r>
-              <w:rPr>
-                <w:i/>
-                <w:lang w:val="en-US"/>
-              </w:rPr>
-              <w:t>&lt;letter&gt;&lt;letter&gt;</w:t>
-            </w:r>
-            <w:r>
-              <w:rPr>
-                <w:i/>
-                <w:lang w:val="en-US"/>
-              </w:rPr>
-              <w:t xml:space="preserve"> </w:t>
-            </w:r>
-            <w:proofErr w:type="spellStart"/>
-            <w:r>
-              <w:rPr>
-                <w:i/>
-                <w:lang w:val="en-US"/>
-              </w:rPr>
-              <w:t>zijn</w:t>
-            </w:r>
-            <w:proofErr w:type="spellEnd"/>
-            <w:r>
-              <w:rPr>
-                <w:i/>
-                <w:lang w:val="en-US"/>
-              </w:rPr>
-              <w:t>.</w:t>
-            </w:r>
-            <w:r>
-              <w:rPr>
-                <w:i/>
-                <w:lang w:val="en-US"/>
-              </w:rPr>
-              <w:br/>
-            </w:r>
-            <w:proofErr w:type="spellStart"/>
-            <w:r>
-              <w:rPr>
-                <w:i/>
-                <w:lang w:val="en-US"/>
-              </w:rPr>
-              <w:t>Logistiek</w:t>
-            </w:r>
-            <w:proofErr w:type="spellEnd"/>
-            <w:r>
-              <w:rPr>
-                <w:i/>
-                <w:lang w:val="en-US"/>
-              </w:rPr>
-              <w:t xml:space="preserve"> </w:t>
-            </w:r>
-            <w:proofErr w:type="spellStart"/>
-            <w:r>
-              <w:rPr>
-                <w:i/>
-                <w:lang w:val="en-US"/>
-              </w:rPr>
-              <w:t>eist</w:t>
-            </w:r>
-            <w:proofErr w:type="spellEnd"/>
-            <w:r>
-              <w:rPr>
-                <w:i/>
-                <w:lang w:val="en-US"/>
-              </w:rPr>
-              <w:t xml:space="preserve"> </w:t>
-            </w:r>
-            <w:proofErr w:type="spellStart"/>
-            <w:r>
-              <w:rPr>
-                <w:i/>
-                <w:lang w:val="en-US"/>
-              </w:rPr>
-              <w:t>een</w:t>
-            </w:r>
-            <w:proofErr w:type="spellEnd"/>
-            <w:r>
-              <w:rPr>
-                <w:i/>
-                <w:lang w:val="en-US"/>
-              </w:rPr>
-              <w:t xml:space="preserve"> </w:t>
-            </w:r>
-            <w:proofErr w:type="spellStart"/>
-            <w:r>
-              <w:rPr>
-                <w:i/>
-                <w:lang w:val="en-US"/>
-              </w:rPr>
-              <w:t>controle</w:t>
-            </w:r>
-            <w:proofErr w:type="spellEnd"/>
-            <w:r>
-              <w:rPr>
-                <w:i/>
-                <w:lang w:val="en-US"/>
-              </w:rPr>
-              <w:t xml:space="preserve"> op het patroon. Mocht je een check ontwikkelen die verder gaat dan patroonherkenning dan is dit erg mooi! Je mag andere handige checks bedenken en doorvoeren.</w:t>
-            </w:r>
-          </w:p>
-        </w:tc>
-      </w:tr>
-      <w:tr>
-        <w:tc>
-          <w:tcPr>
-            <w:tcW w:w="9058" w:type="dxa"/>
-          </w:tcPr>
-          <w:p>
-            <w:pPr>
-              <w:rPr>
-                <w:i/>
-                <w:color w:val="FF0000"/>
-                <w:lang w:val="en-US"/>
-              </w:rPr>
-            </w:pPr>
-            <w:r>
-              <w:rPr>
-                <w:i/>
-                <w:color w:val="FF0000"/>
-                <w:lang w:val="en-US"/>
-              </w:rPr>
-              <w:t>DELIMITER //</w:t>
-            </w:r>
-          </w:p>
-          <w:p>
-            <w:pPr>
-              <w:rPr>
-                <w:i/>
-                <w:color w:val="FF0000"/>
-                <w:lang w:val="en-US"/>
-              </w:rPr>
-            </w:pPr>
-            <w:r>
-              <w:rPr>
-                <w:i/>
-                <w:color w:val="FF0000"/>
-                <w:lang w:val="en-US"/>
-              </w:rPr>
-              <w:t xml:space="preserve">CREATE TRIGGER </w:t>
-            </w:r>
-            <w:proofErr w:type="spellStart"/>
-            <w:r>
-              <w:rPr>
-                <w:i/>
-                <w:color w:val="FF0000"/>
-                <w:lang w:val="en-US"/>
-              </w:rPr>
-              <w:t>correcte_email</w:t>
-            </w:r>
-            <w:proofErr w:type="spellEnd"/>
-          </w:p>
-          <w:p>
-            <w:pPr>
-              <w:rPr>
-                <w:i/>
-                <w:color w:val="FF0000"/>
-                <w:lang w:val="en-US"/>
-              </w:rPr>
-            </w:pPr>
-            <w:r>
-              <w:rPr>
-                <w:i/>
-                <w:color w:val="FF0000"/>
-                <w:lang w:val="en-US"/>
-              </w:rPr>
-              <w:t xml:space="preserve">    BEFORE INSERT ON people</w:t>
-            </w:r>
-          </w:p>
-          <w:p>
-            <w:pPr>
-              <w:rPr>
-                <w:i/>
-                <w:color w:val="FF0000"/>
-                <w:lang w:val="en-US"/>
-              </w:rPr>
-            </w:pPr>
-            <w:r>
-              <w:rPr>
-                <w:i/>
-                <w:color w:val="FF0000"/>
-                <w:lang w:val="en-US"/>
-              </w:rPr>
-              <w:t xml:space="preserve">    FOR EACH ROW</w:t>
-            </w:r>
-          </w:p>
-          <w:p>
-            <w:pPr>
-              <w:rPr>
-                <w:i/>
-                <w:color w:val="FF0000"/>
-                <w:lang w:val="en-US"/>
-              </w:rPr>
-            </w:pPr>
-            <w:r>
-              <w:rPr>
-                <w:i/>
-                <w:color w:val="FF0000"/>
-                <w:lang w:val="en-US"/>
-              </w:rPr>
-              <w:t xml:space="preserve">       BEGIN</w:t>
-            </w:r>
-          </w:p>
-          <w:p>
-            <w:pPr>
-              <w:rPr>
-                <w:i/>
-                <w:color w:val="FF0000"/>
-                <w:lang w:val="en-US"/>
-              </w:rPr>
-            </w:pPr>
-            <w:r>
-              <w:rPr>
-                <w:i/>
-                <w:color w:val="FF0000"/>
-                <w:lang w:val="en-US"/>
-              </w:rPr>
-              <w:t xml:space="preserve">         IF </w:t>
-            </w:r>
-            <w:proofErr w:type="spellStart"/>
-            <w:r>
-              <w:rPr>
-                <w:i/>
-                <w:color w:val="FF0000"/>
-                <w:lang w:val="en-US"/>
-              </w:rPr>
-              <w:t>NEW.EmailAddress</w:t>
-            </w:r>
-            <w:proofErr w:type="spellEnd"/>
-            <w:r>
-              <w:rPr>
-                <w:i/>
-                <w:color w:val="FF0000"/>
-                <w:lang w:val="en-US"/>
-              </w:rPr>
-              <w:t xml:space="preserve"> NOT LIKE '_%@_%.__%' THEN</w:t>
-            </w:r>
-          </w:p>
-          <w:p>
-            <w:pPr>
-              <w:rPr>
-                <w:i/>
-                <w:color w:val="FF0000"/>
-                <w:lang w:val="en-US"/>
-              </w:rPr>
-            </w:pPr>
-            <w:r>
-              <w:rPr>
-                <w:i/>
-                <w:color w:val="FF0000"/>
-                <w:lang w:val="en-US"/>
-              </w:rPr>
-              <w:t xml:space="preserve">          SIGNAL SQLSTATE '45000' SET MESSAGE_TEXT = 'Email field is not valid';</w:t>
-            </w:r>
-          </w:p>
-          <w:p>
-            <w:pPr>
-              <w:rPr>
-                <w:i/>
-                <w:color w:val="FF0000"/>
-                <w:lang w:val="nl-BE"/>
-              </w:rPr>
-            </w:pPr>
-            <w:r>
-              <w:rPr>
-                <w:i/>
-                <w:color w:val="FF0000"/>
-                <w:lang w:val="en-US"/>
-              </w:rPr>
-              <w:t xml:space="preserve">         </w:t>
-            </w:r>
-            <w:r>
-              <w:rPr>
-                <w:i/>
-                <w:color w:val="FF0000"/>
-                <w:lang w:val="nl-BE"/>
-              </w:rPr>
-              <w:t>END IF;</w:t>
-            </w:r>
-          </w:p>
-          <w:p>
-            <w:pPr>
-              <w:rPr>
-                <w:i/>
-                <w:color w:val="FF0000"/>
-                <w:lang w:val="nl-BE"/>
-              </w:rPr>
-            </w:pPr>
-            <w:r>
-              <w:rPr>
-                <w:i/>
-                <w:color w:val="FF0000"/>
-                <w:lang w:val="nl-BE"/>
-              </w:rPr>
-              <w:t xml:space="preserve">       END;</w:t>
-            </w:r>
-          </w:p>
-          <w:p>
-            <w:pPr>
-              <w:rPr>
-                <w:i/>
-                <w:color w:val="FF0000"/>
-                <w:lang w:val="nl-BE"/>
-              </w:rPr>
-            </w:pPr>
-            <w:r>
-              <w:rPr>
-                <w:i/>
-                <w:color w:val="FF0000"/>
-                <w:lang w:val="nl-BE"/>
-              </w:rPr>
-              <w:t xml:space="preserve"> //</w:t>
-            </w:r>
-          </w:p>
-          <w:p>
-            <w:pPr>
-              <w:rPr>
-                <w:i/>
-                <w:lang w:val="nl-BE"/>
-              </w:rPr>
-            </w:pPr>
-            <w:r>
-              <w:rPr>
-                <w:i/>
-                <w:color w:val="FF0000"/>
-                <w:lang w:val="nl-BE"/>
-              </w:rPr>
-              <w:t>DELIMITER ;</w:t>
-            </w:r>
-          </w:p>
-        </w:tc>
-      </w:tr>
-    </w:tbl>
     <w:p>
       <w:pPr>
         <w:spacing w:after="160" w:line="259" w:lineRule="auto"/>
@@ -8214,33 +8601,69 @@
     <w:p>
       <w:pPr>
         <w:rPr>
-          <w:i/>
-          <w:color w:val="767171" w:themeColor="background2" w:themeShade="80"/>
-          <w:lang w:val="nl-BE"/>
-        </w:rPr>
-      </w:pPr>
-      <w:r>
-        <w:rPr>
-          <w:i/>
-          <w:color w:val="767171" w:themeColor="background2" w:themeShade="80"/>
-          <w:lang w:val="nl-BE"/>
-        </w:rPr>
-        <w:t xml:space="preserve">Beschrijf hier welke tabellen zijn voorzien van nieuwe storage engines. Geef de reden (het beoogde effect) om de storage engine te wijzigen. </w:t>
-      </w:r>
-    </w:p>
-    <w:p>
-      <w:pPr>
-        <w:rPr>
-          <w:color w:val="FF0000"/>
-          <w:lang w:val="nl-BE"/>
-        </w:rPr>
-      </w:pPr>
-      <w:r>
-        <w:rPr>
-          <w:color w:val="FF0000"/>
-          <w:lang w:val="nl-BE"/>
-        </w:rPr>
-        <w:t>Archief tabellen naar archieftabellen.</w:t>
+          <w:lang w:val="nl-BE"/>
+        </w:rPr>
+      </w:pPr>
+      <w:r>
+        <w:rPr>
+          <w:lang w:val="nl-BE"/>
+        </w:rPr>
+        <w:t>De archief tabellen (Eindigend met _</w:t>
+      </w:r>
+      <w:proofErr w:type="spellStart"/>
+      <w:r>
+        <w:rPr>
+          <w:lang w:val="nl-BE"/>
+        </w:rPr>
+        <w:t>archive</w:t>
+      </w:r>
+      <w:proofErr w:type="spellEnd"/>
+      <w:r>
+        <w:rPr>
+          <w:lang w:val="nl-BE"/>
+        </w:rPr>
+        <w:t xml:space="preserve">) worden van engine veranderd. Deze gaan van INNODB naar </w:t>
+      </w:r>
+      <w:proofErr w:type="spellStart"/>
+      <w:r>
+        <w:rPr>
+          <w:lang w:val="nl-BE"/>
+        </w:rPr>
+        <w:t>archive</w:t>
+      </w:r>
+      <w:proofErr w:type="spellEnd"/>
+      <w:r>
+        <w:rPr>
+          <w:lang w:val="nl-BE"/>
+        </w:rPr>
+        <w:t xml:space="preserve">. Dit is handig, omdat </w:t>
+      </w:r>
+      <w:proofErr w:type="spellStart"/>
+      <w:r>
+        <w:rPr>
+          <w:lang w:val="nl-BE"/>
+        </w:rPr>
+        <w:t>archive</w:t>
+      </w:r>
+      <w:proofErr w:type="spellEnd"/>
+      <w:r>
+        <w:rPr>
+          <w:lang w:val="nl-BE"/>
+        </w:rPr>
+        <w:t xml:space="preserve"> alle data zoveel mogelijk comprimeert, wat ervoor zorgt dat de bestanden zo klein mogelijk worden. Hierdoor wordt de opslagruimte van de database sterk verminderd.</w:t>
+      </w:r>
+    </w:p>
+    <w:p>
+      <w:pPr>
+        <w:rPr>
+          <w:lang w:val="nl-BE"/>
+        </w:rPr>
+      </w:pPr>
+      <w:r>
+        <w:rPr>
+          <w:lang w:val="nl-BE"/>
+        </w:rPr>
+        <w:t>Verdere tabellen worden niet gewijzigd, omdat ze zoals ze momenteel zijn effectief zijn.</w:t>
       </w:r>
     </w:p>
     <w:p>
@@ -8262,56 +8685,41 @@
     <w:p>
       <w:pPr>
         <w:rPr>
-          <w:i/>
-          <w:color w:val="767171" w:themeColor="background2" w:themeShade="80"/>
-          <w:lang w:val="nl-BE"/>
-        </w:rPr>
-      </w:pPr>
-      <w:r>
-        <w:rPr>
-          <w:i/>
-          <w:color w:val="767171" w:themeColor="background2" w:themeShade="80"/>
-          <w:lang w:val="nl-BE"/>
-        </w:rPr>
-        <w:t>Beschrijf hier wanneer je g</w:t>
-      </w:r>
-      <w:r>
-        <w:rPr>
-          <w:i/>
-          <w:color w:val="767171" w:themeColor="background2" w:themeShade="80"/>
-          <w:lang w:val="nl-BE"/>
-        </w:rPr>
-        <w:t>ebruik maakt van een transactie en met welke reden</w:t>
-      </w:r>
-    </w:p>
-    <w:p>
-      <w:pPr>
-        <w:rPr>
-          <w:color w:val="FF0000"/>
-          <w:lang w:val="nl-BE"/>
-        </w:rPr>
-      </w:pPr>
-      <w:r>
-        <w:rPr>
-          <w:color w:val="FF0000"/>
-          <w:lang w:val="nl-BE"/>
-        </w:rPr>
-        <w:t>Gebruiken</w:t>
-      </w:r>
-      <w:r>
-        <w:rPr>
-          <w:iCs/>
-          <w:color w:val="FF0000"/>
-          <w:lang w:val="nl-BE"/>
-        </w:rPr>
-        <w:t xml:space="preserve"> </w:t>
-      </w:r>
-      <w:r>
-        <w:rPr>
-          <w:color w:val="FF0000"/>
-          <w:lang w:val="nl-BE"/>
-        </w:rPr>
-        <w:t>wij niet.</w:t>
+          <w:lang w:val="nl-BE"/>
+        </w:rPr>
+      </w:pPr>
+      <w:r>
+        <w:rPr>
+          <w:lang w:val="nl-BE"/>
+        </w:rPr>
+        <w:t>Een TRANSACTION is een query die uitgevoerd wordt op de database. In deze query zitten andere query’s die niet zonder elkaar uitgevoerd mogen worden.</w:t>
+      </w:r>
+    </w:p>
+    <w:p>
+      <w:pPr>
+        <w:rPr>
+          <w:lang w:val="nl-BE"/>
+        </w:rPr>
+      </w:pPr>
+      <w:r>
+        <w:rPr>
+          <w:lang w:val="nl-BE"/>
+        </w:rPr>
+        <w:t xml:space="preserve">Op dit moment gebruiken wij geen </w:t>
+      </w:r>
+      <w:proofErr w:type="spellStart"/>
+      <w:r>
+        <w:rPr>
+          <w:lang w:val="nl-BE"/>
+        </w:rPr>
+        <w:t>TRANSACTIONs</w:t>
+      </w:r>
+      <w:proofErr w:type="spellEnd"/>
+      <w:r>
+        <w:rPr>
+          <w:lang w:val="nl-BE"/>
+        </w:rPr>
+        <w:t>, omdat wij op het moment geen data hebben dat te maken heeft met geld.</w:t>
       </w:r>
     </w:p>
     <w:sectPr>
@@ -14854,16 +15262,25 @@
 </file>
 
 <file path=customXml/item1.xml><?xml version="1.0" encoding="utf-8"?>
-<b:Sources xmlns:b="http://schemas.openxmlformats.org/officeDocument/2006/bibliography" xmlns="http://schemas.openxmlformats.org/officeDocument/2006/bibliography" SelectedStyle="\APASixthEditionOfficeOnline.xsl" StyleName="APA" Version="6"/>
-</file>
-
-<file path=customXml/item2.xml><?xml version="1.0" encoding="utf-8"?>
 <p:properties xmlns:p="http://schemas.microsoft.com/office/2006/metadata/properties" xmlns:xsi="http://www.w3.org/2001/XMLSchema-instance" xmlns:pc="http://schemas.microsoft.com/office/infopath/2007/PartnerControls">
   <documentManagement/>
 </p:properties>
 </file>
 
+<file path=customXml/item2.xml><?xml version="1.0" encoding="utf-8"?>
+<b:Sources xmlns:b="http://schemas.openxmlformats.org/officeDocument/2006/bibliography" xmlns="http://schemas.openxmlformats.org/officeDocument/2006/bibliography" SelectedStyle="\APASixthEditionOfficeOnline.xsl" StyleName="APA" Version="6"/>
+</file>
+
 <file path=customXml/item3.xml><?xml version="1.0" encoding="utf-8"?>
+<?mso-contentType ?>
+<FormTemplates xmlns="http://schemas.microsoft.com/sharepoint/v3/contenttype/forms">
+  <Display>DocumentLibraryForm</Display>
+  <Edit>DocumentLibraryForm</Edit>
+  <New>DocumentLibraryForm</New>
+</FormTemplates>
+</file>
+
+<file path=customXml/item4.xml><?xml version="1.0" encoding="utf-8"?>
 <ct:contentTypeSchema xmlns:ct="http://schemas.microsoft.com/office/2006/metadata/contentType" xmlns:ma="http://schemas.microsoft.com/office/2006/metadata/properties/metaAttributes" ct:_="" ma:_="" ma:contentTypeName="Document" ma:contentTypeID="0x0101008DEFBE292292894DB3338A0672C00AA6" ma:contentTypeVersion="9" ma:contentTypeDescription="Create a new document." ma:contentTypeScope="" ma:versionID="5e30a8582cf447bcb0730c560106e737">
   <xsd:schema xmlns:xsd="http://www.w3.org/2001/XMLSchema" xmlns:xs="http://www.w3.org/2001/XMLSchema" xmlns:p="http://schemas.microsoft.com/office/2006/metadata/properties" xmlns:ns3="206950b2-f6b5-4099-ab4b-6b743c6f3679" xmlns:ns4="7332179d-17af-42ff-9219-5fd408883b8b" targetNamespace="http://schemas.microsoft.com/office/2006/metadata/properties" ma:root="true" ma:fieldsID="1b0704f870c8457b84411e3a6ccc2b5f" ns3:_="" ns4:_="">
     <xsd:import namespace="206950b2-f6b5-4099-ab4b-6b743c6f3679"/>
@@ -15060,24 +15477,7 @@
 </ct:contentTypeSchema>
 </file>
 
-<file path=customXml/item4.xml><?xml version="1.0" encoding="utf-8"?>
-<?mso-contentType ?>
-<FormTemplates xmlns="http://schemas.microsoft.com/sharepoint/v3/contenttype/forms">
-  <Display>DocumentLibraryForm</Display>
-  <Edit>DocumentLibraryForm</Edit>
-  <New>DocumentLibraryForm</New>
-</FormTemplates>
-</file>
-
 <file path=customXml/itemProps1.xml><?xml version="1.0" encoding="utf-8"?>
-<ds:datastoreItem xmlns:ds="http://schemas.openxmlformats.org/officeDocument/2006/customXml" ds:itemID="{33B1D9DF-6D14-4294-A9AC-FBAD2148176B}">
-  <ds:schemaRefs>
-    <ds:schemaRef ds:uri="http://schemas.openxmlformats.org/officeDocument/2006/bibliography"/>
-  </ds:schemaRefs>
-</ds:datastoreItem>
-</file>
-
-<file path=customXml/itemProps2.xml><?xml version="1.0" encoding="utf-8"?>
 <ds:datastoreItem xmlns:ds="http://schemas.openxmlformats.org/officeDocument/2006/customXml" ds:itemID="{4C408142-5A72-4DFE-A428-E240C9F426FE}">
   <ds:schemaRefs>
     <ds:schemaRef ds:uri="http://schemas.microsoft.com/office/2006/metadata/properties"/>
@@ -15086,7 +15486,23 @@
 </ds:datastoreItem>
 </file>
 
+<file path=customXml/itemProps2.xml><?xml version="1.0" encoding="utf-8"?>
+<ds:datastoreItem xmlns:ds="http://schemas.openxmlformats.org/officeDocument/2006/customXml" ds:itemID="{33B1D9DF-6D14-4294-A9AC-FBAD2148176B}">
+  <ds:schemaRefs>
+    <ds:schemaRef ds:uri="http://schemas.openxmlformats.org/officeDocument/2006/bibliography"/>
+  </ds:schemaRefs>
+</ds:datastoreItem>
+</file>
+
 <file path=customXml/itemProps3.xml><?xml version="1.0" encoding="utf-8"?>
+<ds:datastoreItem xmlns:ds="http://schemas.openxmlformats.org/officeDocument/2006/customXml" ds:itemID="{0763A2AD-F628-47B1-93F5-8C2CEAA0DD63}">
+  <ds:schemaRefs>
+    <ds:schemaRef ds:uri="http://schemas.microsoft.com/sharepoint/v3/contenttype/forms"/>
+  </ds:schemaRefs>
+</ds:datastoreItem>
+</file>
+
+<file path=customXml/itemProps4.xml><?xml version="1.0" encoding="utf-8"?>
 <ds:datastoreItem xmlns:ds="http://schemas.openxmlformats.org/officeDocument/2006/customXml" ds:itemID="{49E4199D-E480-439D-A17E-BD595F8F6D5E}">
   <ds:schemaRefs>
     <ds:schemaRef ds:uri="http://schemas.microsoft.com/office/2006/metadata/contentType"/>
@@ -15103,12 +15519,4 @@
     <ds:schemaRef ds:uri="http://schemas.microsoft.com/internal/obd"/>
   </ds:schemaRefs>
 </ds:datastoreItem>
-</file>
-
-<file path=customXml/itemProps4.xml><?xml version="1.0" encoding="utf-8"?>
-<ds:datastoreItem xmlns:ds="http://schemas.openxmlformats.org/officeDocument/2006/customXml" ds:itemID="{0763A2AD-F628-47B1-93F5-8C2CEAA0DD63}">
-  <ds:schemaRefs>
-    <ds:schemaRef ds:uri="http://schemas.microsoft.com/sharepoint/v3/contenttype/forms"/>
-  </ds:schemaRefs>
-</ds:datastoreItem>
 </file>
</xml_diff>

<commit_message>
Update trigger and procedure
</commit_message>
<xml_diff>
--- a/Documenten/Technisch Ontwerp 0.1.docx
+++ b/Documenten/Technisch Ontwerp 0.1.docx
@@ -1267,8 +1267,8 @@
         <w:t>Inhoudsopgave</w:t>
       </w:r>
     </w:p>
-    <w:bookmarkStart w:id="0" w:name="_Toc468823591" w:displacedByCustomXml="next"/>
-    <w:bookmarkStart w:id="1" w:name="_Toc26028" w:displacedByCustomXml="next"/>
+    <w:bookmarkStart w:id="0" w:name="_Toc26028" w:displacedByCustomXml="next"/>
+    <w:bookmarkStart w:id="1" w:name="_Toc468823591" w:displacedByCustomXml="next"/>
     <w:sdt>
       <w:sdtPr>
         <w:id w:val="-358438973"/>
@@ -6341,6 +6341,14 @@
       </w:r>
       <w:proofErr w:type="spellEnd"/>
     </w:p>
+    <w:p>
+      <w:pPr>
+        <w:rPr>
+          <w:iCs/>
+          <w:lang w:val="nl-BE"/>
+        </w:rPr>
+      </w:pPr>
+    </w:p>
     <w:tbl>
       <w:tblPr>
         <w:tblStyle w:val="Tabelraster"/>
@@ -7357,11 +7365,19 @@
     </w:p>
     <w:p>
       <w:pPr>
+        <w:spacing w:after="160" w:line="259" w:lineRule="auto"/>
         <w:rPr>
           <w:i/>
           <w:lang w:val="nl-BE"/>
         </w:rPr>
       </w:pPr>
+      <w:r>
+        <w:rPr>
+          <w:i/>
+          <w:lang w:val="nl-BE"/>
+        </w:rPr>
+        <w:br w:type="page"/>
+      </w:r>
     </w:p>
     <w:p>
       <w:pPr>
@@ -7375,6 +7391,7 @@
         <w:rPr>
           <w:lang w:val="nl-BE"/>
         </w:rPr>
+        <w:lastRenderedPageBreak/>
         <w:t>Procedures en functies</w:t>
       </w:r>
       <w:bookmarkEnd w:id="23"/>
@@ -7394,14 +7411,27 @@
       <w:r>
         <w:t xml:space="preserve">Tabel </w:t>
       </w:r>
-      <w:fldSimple w:instr=" SEQ Tabel \* ARABIC ">
-        <w:r>
-          <w:rPr>
-            <w:noProof/>
-          </w:rPr>
-          <w:t>1</w:t>
-        </w:r>
-      </w:fldSimple>
+      <w:r>
+        <w:fldChar w:fldCharType="begin"/>
+      </w:r>
+      <w:r>
+        <w:instrText xml:space="preserve"> SEQ Tabel \* ARABIC </w:instrText>
+      </w:r>
+      <w:r>
+        <w:fldChar w:fldCharType="separate"/>
+      </w:r>
+      <w:r>
+        <w:rPr>
+          <w:noProof/>
+        </w:rPr>
+        <w:t>1</w:t>
+      </w:r>
+      <w:r>
+        <w:rPr>
+          <w:noProof/>
+        </w:rPr>
+        <w:fldChar w:fldCharType="end"/>
+      </w:r>
       <w:r>
         <w:t xml:space="preserve">: </w:t>
       </w:r>
@@ -7436,7 +7466,19 @@
               <w:rPr>
                 <w:lang w:val="nl-BE"/>
               </w:rPr>
-              <w:t>Er wordt procedure aangemaakt voor het automatiseren van het importeren van de oude gegevens van de temperatuursensoren.</w:t>
+              <w:t>Er wordt procedure aangemaakt voor het automatiseren van het importeren van de oude gegevens van de temperatuursensoren</w:t>
+            </w:r>
+            <w:r>
+              <w:rPr>
+                <w:lang w:val="nl-BE"/>
+              </w:rPr>
+              <w:t xml:space="preserve"> naar het archief</w:t>
+            </w:r>
+            <w:r>
+              <w:rPr>
+                <w:lang w:val="nl-BE"/>
+              </w:rPr>
+              <w:t>.</w:t>
             </w:r>
           </w:p>
           <w:p>
@@ -7478,29 +7520,6 @@
                 <w:lang w:val="en-US"/>
               </w:rPr>
             </w:pPr>
-            <w:r>
-              <w:rPr>
-                <w:i/>
-                <w:lang w:val="en-US"/>
-              </w:rPr>
-              <w:t xml:space="preserve">CREATE PROCEDURE </w:t>
-            </w:r>
-            <w:proofErr w:type="spellStart"/>
-            <w:r>
-              <w:rPr>
-                <w:i/>
-                <w:lang w:val="en-US"/>
-              </w:rPr>
-              <w:t>Insert_Temperatuur_Archief</w:t>
-            </w:r>
-            <w:proofErr w:type="spellEnd"/>
-            <w:r>
-              <w:rPr>
-                <w:i/>
-                <w:lang w:val="en-US"/>
-              </w:rPr>
-              <w:t>()</w:t>
-            </w:r>
           </w:p>
           <w:p>
             <w:pPr>
@@ -7514,14 +7533,23 @@
                 <w:i/>
                 <w:lang w:val="en-US"/>
               </w:rPr>
-              <w:t xml:space="preserve"> </w:t>
-            </w:r>
-            <w:r>
-              <w:rPr>
-                <w:i/>
-                <w:lang w:val="en-US"/>
-              </w:rPr>
-              <w:t xml:space="preserve">MODIFIES SQL DATA </w:t>
+              <w:t xml:space="preserve">CREATE OR REPLACE PROCEDURE </w:t>
+            </w:r>
+            <w:proofErr w:type="spellStart"/>
+            <w:r>
+              <w:rPr>
+                <w:i/>
+                <w:lang w:val="en-US"/>
+              </w:rPr>
+              <w:t>Insert_Temperatuur_Archief</w:t>
+            </w:r>
+            <w:proofErr w:type="spellEnd"/>
+            <w:r>
+              <w:rPr>
+                <w:i/>
+                <w:lang w:val="en-US"/>
+              </w:rPr>
+              <w:t>()</w:t>
             </w:r>
           </w:p>
           <w:p>
@@ -7536,62 +7564,7 @@
                 <w:i/>
                 <w:lang w:val="en-US"/>
               </w:rPr>
-              <w:t xml:space="preserve">  </w:t>
-            </w:r>
-            <w:r>
-              <w:rPr>
-                <w:i/>
-                <w:lang w:val="en-US"/>
-              </w:rPr>
-              <w:t xml:space="preserve">INSERT INTO </w:t>
-            </w:r>
-            <w:proofErr w:type="spellStart"/>
-            <w:r>
-              <w:rPr>
-                <w:i/>
-                <w:lang w:val="en-US"/>
-              </w:rPr>
-              <w:t>coldroomtemperatures_archive</w:t>
-            </w:r>
-            <w:proofErr w:type="spellEnd"/>
-            <w:r>
-              <w:rPr>
-                <w:i/>
-                <w:lang w:val="en-US"/>
-              </w:rPr>
-              <w:t xml:space="preserve"> SELECT * FROM </w:t>
-            </w:r>
-            <w:proofErr w:type="spellStart"/>
-            <w:r>
-              <w:rPr>
-                <w:i/>
-                <w:lang w:val="en-US"/>
-              </w:rPr>
-              <w:t>coldroomtemperatures</w:t>
-            </w:r>
-            <w:proofErr w:type="spellEnd"/>
-            <w:r>
-              <w:rPr>
-                <w:i/>
-                <w:lang w:val="en-US"/>
-              </w:rPr>
-              <w:t xml:space="preserve"> WHERE </w:t>
-            </w:r>
-            <w:proofErr w:type="spellStart"/>
-            <w:r>
-              <w:rPr>
-                <w:i/>
-                <w:lang w:val="en-US"/>
-              </w:rPr>
-              <w:t>ColdRoomSensorNumber</w:t>
-            </w:r>
-            <w:proofErr w:type="spellEnd"/>
-            <w:r>
-              <w:rPr>
-                <w:i/>
-                <w:lang w:val="en-US"/>
-              </w:rPr>
-              <w:t xml:space="preserve"> = 5;</w:t>
+              <w:t>MODIFIES SQL DATA</w:t>
             </w:r>
           </w:p>
           <w:p>
@@ -7606,46 +7579,14 @@
                 <w:i/>
                 <w:lang w:val="en-US"/>
               </w:rPr>
-              <w:t xml:space="preserve">   </w:t>
-            </w:r>
-            <w:r>
-              <w:rPr>
-                <w:i/>
-                <w:lang w:val="en-US"/>
-              </w:rPr>
-              <w:t xml:space="preserve">DELETE FROM </w:t>
-            </w:r>
-            <w:proofErr w:type="spellStart"/>
-            <w:r>
-              <w:rPr>
-                <w:i/>
-                <w:lang w:val="en-US"/>
-              </w:rPr>
-              <w:t>coldroomtemperatures</w:t>
-            </w:r>
-            <w:proofErr w:type="spellEnd"/>
-            <w:r>
-              <w:rPr>
-                <w:i/>
-                <w:lang w:val="en-US"/>
-              </w:rPr>
-              <w:t xml:space="preserve"> WHERE </w:t>
-            </w:r>
-            <w:proofErr w:type="spellStart"/>
-            <w:r>
-              <w:rPr>
-                <w:i/>
-                <w:lang w:val="en-US"/>
-              </w:rPr>
-              <w:t>ColdRoomSensorNumber</w:t>
-            </w:r>
-            <w:proofErr w:type="spellEnd"/>
-            <w:r>
-              <w:rPr>
-                <w:i/>
-                <w:lang w:val="en-US"/>
-              </w:rPr>
-              <w:t xml:space="preserve"> =5;</w:t>
+              <w:t>BEGIN</w:t>
+            </w:r>
+            <w:r>
+              <w:rPr>
+                <w:i/>
+                <w:lang w:val="en-US"/>
+              </w:rPr>
+              <w:tab/>
             </w:r>
           </w:p>
           <w:p>
@@ -7660,7 +7601,133 @@
                 <w:i/>
                 <w:lang w:val="en-US"/>
               </w:rPr>
-              <w:t xml:space="preserve">        </w:t>
+              <w:t xml:space="preserve">    </w:t>
+            </w:r>
+            <w:r>
+              <w:rPr>
+                <w:i/>
+                <w:lang w:val="en-US"/>
+              </w:rPr>
+              <w:t xml:space="preserve">INSERT INTO </w:t>
+            </w:r>
+            <w:proofErr w:type="spellStart"/>
+            <w:r>
+              <w:rPr>
+                <w:i/>
+                <w:lang w:val="en-US"/>
+              </w:rPr>
+              <w:t>coldroomtemperatures_archive</w:t>
+            </w:r>
+            <w:proofErr w:type="spellEnd"/>
+            <w:r>
+              <w:rPr>
+                <w:i/>
+                <w:lang w:val="en-US"/>
+              </w:rPr>
+              <w:t xml:space="preserve"> SELECT </w:t>
+            </w:r>
+            <w:proofErr w:type="spellStart"/>
+            <w:r>
+              <w:rPr>
+                <w:i/>
+                <w:lang w:val="en-US"/>
+              </w:rPr>
+              <w:t>ColdRoomSensorNumber</w:t>
+            </w:r>
+            <w:proofErr w:type="spellEnd"/>
+            <w:r>
+              <w:rPr>
+                <w:i/>
+                <w:lang w:val="en-US"/>
+              </w:rPr>
+              <w:t xml:space="preserve">, </w:t>
+            </w:r>
+            <w:r>
+              <w:rPr>
+                <w:i/>
+                <w:lang w:val="en-US"/>
+              </w:rPr>
+              <w:t xml:space="preserve">    </w:t>
+            </w:r>
+            <w:proofErr w:type="spellStart"/>
+            <w:r>
+              <w:rPr>
+                <w:i/>
+                <w:lang w:val="en-US"/>
+              </w:rPr>
+              <w:t>RecordedWhen</w:t>
+            </w:r>
+            <w:proofErr w:type="spellEnd"/>
+            <w:r>
+              <w:rPr>
+                <w:i/>
+                <w:lang w:val="en-US"/>
+              </w:rPr>
+              <w:t xml:space="preserve">, Temperature, </w:t>
+            </w:r>
+            <w:proofErr w:type="spellStart"/>
+            <w:r>
+              <w:rPr>
+                <w:i/>
+                <w:lang w:val="en-US"/>
+              </w:rPr>
+              <w:t>ValidFromValidFrom</w:t>
+            </w:r>
+            <w:proofErr w:type="spellEnd"/>
+            <w:r>
+              <w:rPr>
+                <w:i/>
+                <w:lang w:val="en-US"/>
+              </w:rPr>
+              <w:t xml:space="preserve">, </w:t>
+            </w:r>
+            <w:proofErr w:type="spellStart"/>
+            <w:r>
+              <w:rPr>
+                <w:i/>
+                <w:lang w:val="en-US"/>
+              </w:rPr>
+              <w:t>ValidTo</w:t>
+            </w:r>
+            <w:proofErr w:type="spellEnd"/>
+            <w:r>
+              <w:rPr>
+                <w:i/>
+                <w:lang w:val="en-US"/>
+              </w:rPr>
+              <w:t xml:space="preserve"> FROM </w:t>
+            </w:r>
+            <w:proofErr w:type="spellStart"/>
+            <w:r>
+              <w:rPr>
+                <w:i/>
+                <w:lang w:val="en-US"/>
+              </w:rPr>
+              <w:t>coldroomtemperatures</w:t>
+            </w:r>
+            <w:proofErr w:type="spellEnd"/>
+            <w:r>
+              <w:rPr>
+                <w:i/>
+                <w:lang w:val="en-US"/>
+              </w:rPr>
+              <w:t xml:space="preserve"> WHERE </w:t>
+            </w:r>
+            <w:proofErr w:type="spellStart"/>
+            <w:r>
+              <w:rPr>
+                <w:i/>
+                <w:lang w:val="en-US"/>
+              </w:rPr>
+              <w:t>ColdRoomSensorNumber</w:t>
+            </w:r>
+            <w:proofErr w:type="spellEnd"/>
+            <w:r>
+              <w:rPr>
+                <w:i/>
+                <w:lang w:val="en-US"/>
+              </w:rPr>
+              <w:t xml:space="preserve"> = 5;</w:t>
             </w:r>
           </w:p>
           <w:p>
@@ -7668,36 +7735,6 @@
               <w:rPr>
                 <w:i/>
                 <w:lang w:val="en-US"/>
-              </w:rPr>
-            </w:pPr>
-            <w:r>
-              <w:rPr>
-                <w:i/>
-                <w:lang w:val="en-US"/>
-              </w:rPr>
-              <w:t>//</w:t>
-            </w:r>
-          </w:p>
-          <w:p>
-            <w:pPr>
-              <w:rPr>
-                <w:i/>
-                <w:lang w:val="en-US"/>
-              </w:rPr>
-            </w:pPr>
-            <w:r>
-              <w:rPr>
-                <w:i/>
-                <w:lang w:val="en-US"/>
-              </w:rPr>
-              <w:t>DELIMITER ;</w:t>
-            </w:r>
-          </w:p>
-          <w:p>
-            <w:pPr>
-              <w:rPr>
-                <w:i/>
-                <w:lang w:val="nl-BE"/>
               </w:rPr>
             </w:pPr>
           </w:p>
@@ -7705,9 +7742,54 @@
             <w:pPr>
               <w:rPr>
                 <w:i/>
+                <w:lang w:val="en-US"/>
+              </w:rPr>
+            </w:pPr>
+            <w:r>
+              <w:rPr>
+                <w:i/>
+                <w:lang w:val="en-US"/>
+              </w:rPr>
+              <w:t>END</w:t>
+            </w:r>
+          </w:p>
+          <w:p>
+            <w:pPr>
+              <w:rPr>
+                <w:i/>
+                <w:lang w:val="en-US"/>
+              </w:rPr>
+            </w:pPr>
+            <w:r>
+              <w:rPr>
+                <w:i/>
+                <w:lang w:val="en-US"/>
+              </w:rPr>
+              <w:t>//</w:t>
+            </w:r>
+          </w:p>
+          <w:p>
+            <w:pPr>
+              <w:rPr>
+                <w:i/>
+                <w:lang w:val="en-US"/>
+              </w:rPr>
+            </w:pPr>
+          </w:p>
+          <w:p>
+            <w:pPr>
+              <w:rPr>
+                <w:i/>
                 <w:lang w:val="nl-BE"/>
               </w:rPr>
             </w:pPr>
+            <w:r>
+              <w:rPr>
+                <w:i/>
+                <w:lang w:val="en-US"/>
+              </w:rPr>
+              <w:t>DELIMITER ;</w:t>
+            </w:r>
           </w:p>
           <w:p>
             <w:pPr>
@@ -7729,85 +7811,7 @@
     </w:p>
     <w:p>
       <w:pPr>
-        <w:rPr>
-          <w:lang w:val="nl-BE"/>
-        </w:rPr>
-      </w:pPr>
-    </w:p>
-    <w:p>
-      <w:pPr>
-        <w:rPr>
-          <w:lang w:val="nl-BE"/>
-        </w:rPr>
-      </w:pPr>
-    </w:p>
-    <w:tbl>
-      <w:tblPr>
-        <w:tblStyle w:val="Tabelraster"/>
-        <w:tblW w:w="8931" w:type="dxa"/>
-        <w:tblInd w:w="108" w:type="dxa"/>
-        <w:tblLook w:val="04A0" w:firstRow="1" w:lastRow="0" w:firstColumn="1" w:lastColumn="0" w:noHBand="0" w:noVBand="1"/>
-      </w:tblPr>
-      <w:tblGrid>
-        <w:gridCol w:w="8931"/>
-      </w:tblGrid>
-      <w:tr>
-        <w:tc>
-          <w:tcPr>
-            <w:tcW w:w="8931" w:type="dxa"/>
-          </w:tcPr>
-          <w:p>
-            <w:pPr>
-              <w:rPr>
-                <w:lang w:val="nl-BE"/>
-              </w:rPr>
-            </w:pPr>
-            <w:r>
-              <w:rPr>
-                <w:color w:val="FF0000"/>
-                <w:lang w:val="nl-BE"/>
-              </w:rPr>
-              <w:t>Er wordt procedure aangemaakt voor het automatiseren van het importeren van de oude gegevens van de temperatuursensoren.</w:t>
-            </w:r>
-          </w:p>
-        </w:tc>
-      </w:tr>
-      <w:tr>
-        <w:trPr>
-          <w:trHeight w:val="3110"/>
-        </w:trPr>
-        <w:tc>
-          <w:tcPr>
-            <w:tcW w:w="8931" w:type="dxa"/>
-          </w:tcPr>
-          <w:p>
-            <w:pPr>
-              <w:rPr>
-                <w:i/>
-                <w:lang w:val="nl-BE"/>
-              </w:rPr>
-            </w:pPr>
-          </w:p>
-          <w:p>
-            <w:pPr>
-              <w:rPr>
-                <w:i/>
-                <w:lang w:val="nl-BE"/>
-              </w:rPr>
-            </w:pPr>
-          </w:p>
-        </w:tc>
-      </w:tr>
-    </w:tbl>
-    <w:p>
-      <w:pPr>
-        <w:rPr>
-          <w:lang w:val="nl-BE"/>
-        </w:rPr>
-      </w:pPr>
-    </w:p>
-    <w:p>
-      <w:pPr>
+        <w:spacing w:after="160" w:line="259" w:lineRule="auto"/>
         <w:rPr>
           <w:lang w:val="nl-BE"/>
         </w:rPr>
@@ -7886,27 +7890,14 @@
       <w:r>
         <w:t xml:space="preserve">Tabel </w:t>
       </w:r>
-      <w:r>
-        <w:fldChar w:fldCharType="begin"/>
-      </w:r>
-      <w:r>
-        <w:instrText xml:space="preserve"> SEQ Tabel \* ARABIC </w:instrText>
-      </w:r>
-      <w:r>
-        <w:fldChar w:fldCharType="separate"/>
-      </w:r>
-      <w:r>
-        <w:rPr>
-          <w:noProof/>
-        </w:rPr>
-        <w:t>1</w:t>
-      </w:r>
-      <w:r>
-        <w:rPr>
-          <w:noProof/>
-        </w:rPr>
-        <w:fldChar w:fldCharType="end"/>
-      </w:r>
+      <w:fldSimple w:instr=" SEQ Tabel \* ARABIC ">
+        <w:r>
+          <w:rPr>
+            <w:noProof/>
+          </w:rPr>
+          <w:t>1</w:t>
+        </w:r>
+      </w:fldSimple>
       <w:r>
         <w:t xml:space="preserve">: </w:t>
       </w:r>
@@ -15262,25 +15253,16 @@
 </file>
 
 <file path=customXml/item1.xml><?xml version="1.0" encoding="utf-8"?>
+<b:Sources xmlns:b="http://schemas.openxmlformats.org/officeDocument/2006/bibliography" xmlns="http://schemas.openxmlformats.org/officeDocument/2006/bibliography" SelectedStyle="\APASixthEditionOfficeOnline.xsl" StyleName="APA" Version="6"/>
+</file>
+
+<file path=customXml/item2.xml><?xml version="1.0" encoding="utf-8"?>
 <p:properties xmlns:p="http://schemas.microsoft.com/office/2006/metadata/properties" xmlns:xsi="http://www.w3.org/2001/XMLSchema-instance" xmlns:pc="http://schemas.microsoft.com/office/infopath/2007/PartnerControls">
   <documentManagement/>
 </p:properties>
 </file>
 
-<file path=customXml/item2.xml><?xml version="1.0" encoding="utf-8"?>
-<b:Sources xmlns:b="http://schemas.openxmlformats.org/officeDocument/2006/bibliography" xmlns="http://schemas.openxmlformats.org/officeDocument/2006/bibliography" SelectedStyle="\APASixthEditionOfficeOnline.xsl" StyleName="APA" Version="6"/>
-</file>
-
 <file path=customXml/item3.xml><?xml version="1.0" encoding="utf-8"?>
-<?mso-contentType ?>
-<FormTemplates xmlns="http://schemas.microsoft.com/sharepoint/v3/contenttype/forms">
-  <Display>DocumentLibraryForm</Display>
-  <Edit>DocumentLibraryForm</Edit>
-  <New>DocumentLibraryForm</New>
-</FormTemplates>
-</file>
-
-<file path=customXml/item4.xml><?xml version="1.0" encoding="utf-8"?>
 <ct:contentTypeSchema xmlns:ct="http://schemas.microsoft.com/office/2006/metadata/contentType" xmlns:ma="http://schemas.microsoft.com/office/2006/metadata/properties/metaAttributes" ct:_="" ma:_="" ma:contentTypeName="Document" ma:contentTypeID="0x0101008DEFBE292292894DB3338A0672C00AA6" ma:contentTypeVersion="9" ma:contentTypeDescription="Create a new document." ma:contentTypeScope="" ma:versionID="5e30a8582cf447bcb0730c560106e737">
   <xsd:schema xmlns:xsd="http://www.w3.org/2001/XMLSchema" xmlns:xs="http://www.w3.org/2001/XMLSchema" xmlns:p="http://schemas.microsoft.com/office/2006/metadata/properties" xmlns:ns3="206950b2-f6b5-4099-ab4b-6b743c6f3679" xmlns:ns4="7332179d-17af-42ff-9219-5fd408883b8b" targetNamespace="http://schemas.microsoft.com/office/2006/metadata/properties" ma:root="true" ma:fieldsID="1b0704f870c8457b84411e3a6ccc2b5f" ns3:_="" ns4:_="">
     <xsd:import namespace="206950b2-f6b5-4099-ab4b-6b743c6f3679"/>
@@ -15477,7 +15459,24 @@
 </ct:contentTypeSchema>
 </file>
 
+<file path=customXml/item4.xml><?xml version="1.0" encoding="utf-8"?>
+<?mso-contentType ?>
+<FormTemplates xmlns="http://schemas.microsoft.com/sharepoint/v3/contenttype/forms">
+  <Display>DocumentLibraryForm</Display>
+  <Edit>DocumentLibraryForm</Edit>
+  <New>DocumentLibraryForm</New>
+</FormTemplates>
+</file>
+
 <file path=customXml/itemProps1.xml><?xml version="1.0" encoding="utf-8"?>
+<ds:datastoreItem xmlns:ds="http://schemas.openxmlformats.org/officeDocument/2006/customXml" ds:itemID="{33B1D9DF-6D14-4294-A9AC-FBAD2148176B}">
+  <ds:schemaRefs>
+    <ds:schemaRef ds:uri="http://schemas.openxmlformats.org/officeDocument/2006/bibliography"/>
+  </ds:schemaRefs>
+</ds:datastoreItem>
+</file>
+
+<file path=customXml/itemProps2.xml><?xml version="1.0" encoding="utf-8"?>
 <ds:datastoreItem xmlns:ds="http://schemas.openxmlformats.org/officeDocument/2006/customXml" ds:itemID="{4C408142-5A72-4DFE-A428-E240C9F426FE}">
   <ds:schemaRefs>
     <ds:schemaRef ds:uri="http://schemas.microsoft.com/office/2006/metadata/properties"/>
@@ -15486,23 +15485,7 @@
 </ds:datastoreItem>
 </file>
 
-<file path=customXml/itemProps2.xml><?xml version="1.0" encoding="utf-8"?>
-<ds:datastoreItem xmlns:ds="http://schemas.openxmlformats.org/officeDocument/2006/customXml" ds:itemID="{33B1D9DF-6D14-4294-A9AC-FBAD2148176B}">
-  <ds:schemaRefs>
-    <ds:schemaRef ds:uri="http://schemas.openxmlformats.org/officeDocument/2006/bibliography"/>
-  </ds:schemaRefs>
-</ds:datastoreItem>
-</file>
-
 <file path=customXml/itemProps3.xml><?xml version="1.0" encoding="utf-8"?>
-<ds:datastoreItem xmlns:ds="http://schemas.openxmlformats.org/officeDocument/2006/customXml" ds:itemID="{0763A2AD-F628-47B1-93F5-8C2CEAA0DD63}">
-  <ds:schemaRefs>
-    <ds:schemaRef ds:uri="http://schemas.microsoft.com/sharepoint/v3/contenttype/forms"/>
-  </ds:schemaRefs>
-</ds:datastoreItem>
-</file>
-
-<file path=customXml/itemProps4.xml><?xml version="1.0" encoding="utf-8"?>
 <ds:datastoreItem xmlns:ds="http://schemas.openxmlformats.org/officeDocument/2006/customXml" ds:itemID="{49E4199D-E480-439D-A17E-BD595F8F6D5E}">
   <ds:schemaRefs>
     <ds:schemaRef ds:uri="http://schemas.microsoft.com/office/2006/metadata/contentType"/>
@@ -15519,4 +15502,12 @@
     <ds:schemaRef ds:uri="http://schemas.microsoft.com/internal/obd"/>
   </ds:schemaRefs>
 </ds:datastoreItem>
+</file>
+
+<file path=customXml/itemProps4.xml><?xml version="1.0" encoding="utf-8"?>
+<ds:datastoreItem xmlns:ds="http://schemas.openxmlformats.org/officeDocument/2006/customXml" ds:itemID="{0763A2AD-F628-47B1-93F5-8C2CEAA0DD63}">
+  <ds:schemaRefs>
+    <ds:schemaRef ds:uri="http://schemas.microsoft.com/sharepoint/v3/contenttype/forms"/>
+  </ds:schemaRefs>
+</ds:datastoreItem>
 </file>
</xml_diff>